<commit_message>
Update API Token, Rules
</commit_message>
<xml_diff>
--- a/WIP/Documents/APIDocumentation.docx
+++ b/WIP/Documents/APIDocumentation.docx
@@ -1836,6 +1836,271 @@
     </w:p>
     <w:p>
       <w:pPr>
+        <w:pStyle w:val="ListParagraph"/>
+        <w:numPr>
+          <w:ilvl w:val="0"/>
+          <w:numId w:val="10"/>
+        </w:numPr>
+        <w:jc w:val="both"/>
+        <w:rPr>
+          <w:rFonts w:ascii="Segoe UI" w:hAnsi="Segoe UI" w:cs="Segoe UI"/>
+          <w:b/>
+          <w:i/>
+          <w:color w:val="FF0000"/>
+          <w:sz w:val="26"/>
+          <w:szCs w:val="26"/>
+        </w:rPr>
+      </w:pPr>
+      <w:r>
+        <w:rPr>
+          <w:rFonts w:ascii="Segoe UI" w:hAnsi="Segoe UI" w:cs="Segoe UI"/>
+          <w:color w:val="FF0000"/>
+          <w:sz w:val="26"/>
+          <w:szCs w:val="26"/>
+        </w:rPr>
+        <w:t xml:space="preserve">Tất cả các trường trong json kết quả trả về đều viết thường, nếu thuộc tính có 2 từ trở lên thì ngăn cách bởi “_”. Ví dụ: </w:t>
+      </w:r>
+      <w:r>
+        <w:rPr>
+          <w:rFonts w:ascii="Segoe UI" w:hAnsi="Segoe UI" w:cs="Segoe UI"/>
+          <w:b/>
+          <w:i/>
+          <w:color w:val="FF0000"/>
+          <w:sz w:val="26"/>
+          <w:szCs w:val="26"/>
+        </w:rPr>
+        <w:t>user_id</w:t>
+      </w:r>
+    </w:p>
+    <w:p>
+      <w:pPr>
+        <w:pStyle w:val="ListParagraph"/>
+        <w:numPr>
+          <w:ilvl w:val="0"/>
+          <w:numId w:val="10"/>
+        </w:numPr>
+        <w:jc w:val="both"/>
+        <w:rPr>
+          <w:rFonts w:ascii="Segoe UI" w:hAnsi="Segoe UI" w:cs="Segoe UI"/>
+          <w:b/>
+          <w:i/>
+          <w:color w:val="FF0000"/>
+          <w:sz w:val="26"/>
+          <w:szCs w:val="26"/>
+        </w:rPr>
+      </w:pPr>
+      <w:r>
+        <w:rPr>
+          <w:rFonts w:ascii="Segoe UI" w:hAnsi="Segoe UI" w:cs="Segoe UI"/>
+          <w:color w:val="FF0000"/>
+          <w:sz w:val="26"/>
+          <w:szCs w:val="26"/>
+        </w:rPr>
+        <w:t xml:space="preserve">Thuộc tính nào không có dữ liệu trả về </w:t>
+      </w:r>
+      <w:r>
+        <w:rPr>
+          <w:rFonts w:ascii="Segoe UI" w:hAnsi="Segoe UI" w:cs="Segoe UI"/>
+          <w:b/>
+          <w:color w:val="FF0000"/>
+          <w:sz w:val="26"/>
+          <w:szCs w:val="26"/>
+        </w:rPr>
+        <w:t>null</w:t>
+      </w:r>
+      <w:r>
+        <w:rPr>
+          <w:rFonts w:ascii="Segoe UI" w:hAnsi="Segoe UI" w:cs="Segoe UI"/>
+          <w:b/>
+          <w:color w:val="FF0000"/>
+          <w:sz w:val="26"/>
+          <w:szCs w:val="26"/>
+        </w:rPr>
+        <w:t>.</w:t>
+      </w:r>
+    </w:p>
+    <w:p>
+      <w:pPr>
+        <w:pStyle w:val="ListParagraph"/>
+        <w:numPr>
+          <w:ilvl w:val="0"/>
+          <w:numId w:val="10"/>
+        </w:numPr>
+        <w:jc w:val="both"/>
+        <w:rPr>
+          <w:rFonts w:ascii="Segoe UI" w:hAnsi="Segoe UI" w:cs="Segoe UI"/>
+          <w:i/>
+          <w:color w:val="FF0000"/>
+          <w:sz w:val="26"/>
+          <w:szCs w:val="26"/>
+        </w:rPr>
+      </w:pPr>
+      <w:r>
+        <w:rPr>
+          <w:rFonts w:ascii="Segoe UI" w:hAnsi="Segoe UI" w:cs="Segoe UI"/>
+          <w:color w:val="FF0000"/>
+          <w:sz w:val="26"/>
+          <w:szCs w:val="26"/>
+        </w:rPr>
+        <w:t xml:space="preserve">Phương thức </w:t>
+      </w:r>
+      <w:r>
+        <w:rPr>
+          <w:rFonts w:ascii="Segoe UI" w:hAnsi="Segoe UI" w:cs="Segoe UI"/>
+          <w:b/>
+          <w:color w:val="FF0000"/>
+          <w:sz w:val="26"/>
+          <w:szCs w:val="26"/>
+        </w:rPr>
+        <w:t>DELETE, PUT, POST</w:t>
+      </w:r>
+      <w:r>
+        <w:rPr>
+          <w:rFonts w:ascii="Segoe UI" w:hAnsi="Segoe UI" w:cs="Segoe UI"/>
+          <w:color w:val="FF0000"/>
+          <w:sz w:val="26"/>
+          <w:szCs w:val="26"/>
+        </w:rPr>
+        <w:t xml:space="preserve"> nếu không mô tả gì thêm thì trả về</w:t>
+      </w:r>
+      <w:r>
+        <w:rPr>
+          <w:rFonts w:ascii="Segoe UI" w:hAnsi="Segoe UI" w:cs="Segoe UI"/>
+          <w:color w:val="FF0000"/>
+          <w:sz w:val="26"/>
+          <w:szCs w:val="26"/>
+        </w:rPr>
+        <w:t>:</w:t>
+      </w:r>
+    </w:p>
+    <w:p>
+      <w:pPr>
+        <w:pStyle w:val="ListParagraph"/>
+        <w:jc w:val="both"/>
+        <w:rPr>
+          <w:rFonts w:ascii="Segoe UI" w:hAnsi="Segoe UI" w:cs="Segoe UI"/>
+          <w:color w:val="FF0000"/>
+          <w:sz w:val="26"/>
+          <w:szCs w:val="26"/>
+        </w:rPr>
+      </w:pPr>
+      <w:r>
+        <w:rPr>
+          <w:rFonts w:ascii="Segoe UI" w:hAnsi="Segoe UI" w:cs="Segoe UI"/>
+          <w:color w:val="FF0000"/>
+          <w:sz w:val="26"/>
+          <w:szCs w:val="26"/>
+        </w:rPr>
+        <w:t>{</w:t>
+      </w:r>
+    </w:p>
+    <w:p>
+      <w:pPr>
+        <w:pStyle w:val="ListParagraph"/>
+        <w:ind w:firstLine="720"/>
+        <w:jc w:val="both"/>
+        <w:rPr>
+          <w:rFonts w:ascii="Segoe UI" w:hAnsi="Segoe UI" w:cs="Segoe UI"/>
+          <w:color w:val="FF0000"/>
+          <w:sz w:val="26"/>
+          <w:szCs w:val="26"/>
+        </w:rPr>
+      </w:pPr>
+      <w:r>
+        <w:rPr>
+          <w:rFonts w:ascii="Segoe UI" w:hAnsi="Segoe UI" w:cs="Segoe UI"/>
+          <w:color w:val="FF0000"/>
+          <w:sz w:val="26"/>
+          <w:szCs w:val="26"/>
+        </w:rPr>
+        <w:t>success: boolean</w:t>
+      </w:r>
+    </w:p>
+    <w:p>
+      <w:pPr>
+        <w:pStyle w:val="ListParagraph"/>
+        <w:jc w:val="both"/>
+        <w:rPr>
+          <w:rFonts w:ascii="Segoe UI" w:hAnsi="Segoe UI" w:cs="Segoe UI"/>
+          <w:color w:val="FF0000"/>
+          <w:sz w:val="26"/>
+          <w:szCs w:val="26"/>
+        </w:rPr>
+      </w:pPr>
+      <w:r>
+        <w:rPr>
+          <w:rFonts w:ascii="Segoe UI" w:hAnsi="Segoe UI" w:cs="Segoe UI"/>
+          <w:color w:val="FF0000"/>
+          <w:sz w:val="26"/>
+          <w:szCs w:val="26"/>
+        </w:rPr>
+        <w:t>}</w:t>
+      </w:r>
+    </w:p>
+    <w:p>
+      <w:pPr>
+        <w:pStyle w:val="ListParagraph"/>
+        <w:numPr>
+          <w:ilvl w:val="0"/>
+          <w:numId w:val="10"/>
+        </w:numPr>
+        <w:jc w:val="both"/>
+        <w:rPr>
+          <w:rFonts w:ascii="Segoe UI" w:hAnsi="Segoe UI" w:cs="Segoe UI"/>
+          <w:color w:val="FF0000"/>
+          <w:sz w:val="26"/>
+          <w:szCs w:val="26"/>
+        </w:rPr>
+      </w:pPr>
+      <w:r>
+        <w:rPr>
+          <w:rFonts w:ascii="Segoe UI" w:hAnsi="Segoe UI" w:cs="Segoe UI"/>
+          <w:color w:val="FF0000"/>
+          <w:sz w:val="26"/>
+          <w:szCs w:val="26"/>
+        </w:rPr>
+        <w:t>Tất cả phương thứ</w:t>
+      </w:r>
+      <w:r>
+        <w:rPr>
+          <w:rFonts w:ascii="Segoe UI" w:hAnsi="Segoe UI" w:cs="Segoe UI"/>
+          <w:color w:val="FF0000"/>
+          <w:sz w:val="26"/>
+          <w:szCs w:val="26"/>
+        </w:rPr>
+        <w:t xml:space="preserve">c: </w:t>
+      </w:r>
+      <w:r>
+        <w:rPr>
+          <w:rFonts w:ascii="Segoe UI" w:hAnsi="Segoe UI" w:cs="Segoe UI"/>
+          <w:b/>
+          <w:color w:val="FF0000"/>
+          <w:sz w:val="26"/>
+          <w:szCs w:val="26"/>
+        </w:rPr>
+        <w:t xml:space="preserve">GET, POST, DELETE, PUT </w:t>
+      </w:r>
+      <w:r>
+        <w:rPr>
+          <w:rFonts w:ascii="Segoe UI" w:hAnsi="Segoe UI" w:cs="Segoe UI"/>
+          <w:color w:val="FF0000"/>
+          <w:sz w:val="26"/>
+          <w:szCs w:val="26"/>
+        </w:rPr>
+        <w:t>nếu không mô tả gì thêm thì đều phải truyền token trong header của gói tin</w:t>
+      </w:r>
+      <w:r>
+        <w:rPr>
+          <w:rFonts w:ascii="Segoe UI" w:hAnsi="Segoe UI" w:cs="Segoe UI"/>
+          <w:color w:val="FF0000"/>
+          <w:sz w:val="26"/>
+          <w:szCs w:val="26"/>
+        </w:rPr>
+        <w:t>.</w:t>
+      </w:r>
+    </w:p>
+    <w:p>
+      <w:pPr>
         <w:pStyle w:val="Heading3"/>
         <w:spacing w:before="0" w:after="240"/>
         <w:rPr>
@@ -2096,7 +2361,7 @@
           <w:sz w:val="26"/>
           <w:szCs w:val="26"/>
         </w:rPr>
-        <w:t>POST</w:t>
+        <w:t>GET</w:t>
       </w:r>
       <w:r>
         <w:rPr>
@@ -2121,7 +2386,7 @@
           <w:sz w:val="26"/>
           <w:szCs w:val="26"/>
         </w:rPr>
-        <w:t xml:space="preserve">users </w:t>
+        <w:t xml:space="preserve">users/auth </w:t>
       </w:r>
       <w:r>
         <w:rPr>
@@ -2145,7 +2410,7 @@
           <w:sz w:val="26"/>
           <w:szCs w:val="26"/>
         </w:rPr>
-        <w:t>Đăng kí</w:t>
+        <w:t>Kiểm tra sự hợp lệ của token</w:t>
       </w:r>
     </w:p>
     <w:p>
@@ -2168,7 +2433,8 @@
           <w:sz w:val="26"/>
           <w:szCs w:val="26"/>
         </w:rPr>
-        <w:t>PUT</w:t>
+        <w:lastRenderedPageBreak/>
+        <w:t>POST</w:t>
       </w:r>
       <w:r>
         <w:rPr>
@@ -2185,7 +2451,23 @@
           <w:sz w:val="26"/>
           <w:szCs w:val="26"/>
         </w:rPr>
-        <w:t>/api/users/{userId}</w:t>
+        <w:t>/api/</w:t>
+      </w:r>
+      <w:r>
+        <w:rPr>
+          <w:rFonts w:ascii="Segoe UI" w:hAnsi="Segoe UI" w:cs="Segoe UI"/>
+          <w:sz w:val="26"/>
+          <w:szCs w:val="26"/>
+        </w:rPr>
+        <w:t xml:space="preserve">users </w:t>
+      </w:r>
+      <w:r>
+        <w:rPr>
+          <w:rFonts w:ascii="Segoe UI" w:hAnsi="Segoe UI" w:cs="Segoe UI"/>
+          <w:sz w:val="26"/>
+          <w:szCs w:val="26"/>
+        </w:rPr>
+        <w:sym w:font="Wingdings" w:char="F0E0"/>
       </w:r>
       <w:r>
         <w:rPr>
@@ -2201,31 +2483,7 @@
           <w:sz w:val="26"/>
           <w:szCs w:val="26"/>
         </w:rPr>
-        <w:sym w:font="Wingdings" w:char="F0E0"/>
-      </w:r>
-      <w:r>
-        <w:rPr>
-          <w:rFonts w:ascii="Segoe UI" w:hAnsi="Segoe UI" w:cs="Segoe UI"/>
-          <w:sz w:val="26"/>
-          <w:szCs w:val="26"/>
-        </w:rPr>
-        <w:t xml:space="preserve"> </w:t>
-      </w:r>
-      <w:r>
-        <w:rPr>
-          <w:rFonts w:ascii="Segoe UI" w:hAnsi="Segoe UI" w:cs="Segoe UI"/>
-          <w:sz w:val="26"/>
-          <w:szCs w:val="26"/>
-        </w:rPr>
-        <w:t xml:space="preserve">Cập nhật thông tin </w:t>
-      </w:r>
-      <w:r>
-        <w:rPr>
-          <w:rFonts w:ascii="Segoe UI" w:hAnsi="Segoe UI" w:cs="Segoe UI"/>
-          <w:sz w:val="26"/>
-          <w:szCs w:val="26"/>
-        </w:rPr>
-        <w:t>của user</w:t>
+        <w:t>Đăng kí</w:t>
       </w:r>
     </w:p>
     <w:p>
@@ -2248,7 +2506,16 @@
           <w:sz w:val="26"/>
           <w:szCs w:val="26"/>
         </w:rPr>
-        <w:t xml:space="preserve">DELETE </w:t>
+        <w:t>PUT</w:t>
+      </w:r>
+      <w:r>
+        <w:rPr>
+          <w:rFonts w:ascii="Segoe UI" w:hAnsi="Segoe UI" w:cs="Segoe UI"/>
+          <w:b/>
+          <w:sz w:val="26"/>
+          <w:szCs w:val="26"/>
+        </w:rPr>
+        <w:t xml:space="preserve"> </w:t>
       </w:r>
       <w:r>
         <w:rPr>
@@ -2288,15 +2555,15 @@
           <w:sz w:val="26"/>
           <w:szCs w:val="26"/>
         </w:rPr>
-        <w:t>Xóa user</w:t>
-      </w:r>
-      <w:r>
-        <w:rPr>
-          <w:rFonts w:ascii="Segoe UI" w:hAnsi="Segoe UI" w:cs="Segoe UI"/>
-          <w:sz w:val="26"/>
-          <w:szCs w:val="26"/>
-        </w:rPr>
-        <w:t xml:space="preserve"> (is_actived = false)</w:t>
+        <w:t xml:space="preserve">Cập nhật thông tin </w:t>
+      </w:r>
+      <w:r>
+        <w:rPr>
+          <w:rFonts w:ascii="Segoe UI" w:hAnsi="Segoe UI" w:cs="Segoe UI"/>
+          <w:sz w:val="26"/>
+          <w:szCs w:val="26"/>
+        </w:rPr>
+        <w:t>của user</w:t>
       </w:r>
     </w:p>
     <w:p>
@@ -2319,21 +2586,19 @@
           <w:sz w:val="26"/>
           <w:szCs w:val="26"/>
         </w:rPr>
-        <w:t>G</w:t>
-      </w:r>
-      <w:r>
-        <w:rPr>
-          <w:rFonts w:ascii="Segoe UI" w:hAnsi="Segoe UI" w:cs="Segoe UI"/>
-          <w:b/>
-          <w:sz w:val="26"/>
-          <w:szCs w:val="26"/>
-        </w:rPr>
-        <w:t>ET</w:t>
-      </w:r>
-      <w:r>
-        <w:rPr>
-          <w:rFonts w:ascii="Segoe UI" w:hAnsi="Segoe UI" w:cs="Segoe UI"/>
-          <w:b/>
+        <w:t xml:space="preserve">DELETE </w:t>
+      </w:r>
+      <w:r>
+        <w:rPr>
+          <w:rFonts w:ascii="Segoe UI" w:hAnsi="Segoe UI" w:cs="Segoe UI"/>
+          <w:sz w:val="26"/>
+          <w:szCs w:val="26"/>
+        </w:rPr>
+        <w:t>/api/users/{userId}</w:t>
+      </w:r>
+      <w:r>
+        <w:rPr>
+          <w:rFonts w:ascii="Segoe UI" w:hAnsi="Segoe UI" w:cs="Segoe UI"/>
           <w:sz w:val="26"/>
           <w:szCs w:val="26"/>
         </w:rPr>
@@ -2345,23 +2610,7 @@
           <w:sz w:val="26"/>
           <w:szCs w:val="26"/>
         </w:rPr>
-        <w:t>/api/</w:t>
-      </w:r>
-      <w:r>
-        <w:rPr>
-          <w:rFonts w:ascii="Segoe UI" w:hAnsi="Segoe UI" w:cs="Segoe UI"/>
-          <w:sz w:val="26"/>
-          <w:szCs w:val="26"/>
-        </w:rPr>
-        <w:t>users/</w:t>
-      </w:r>
-      <w:r>
-        <w:rPr>
-          <w:rFonts w:ascii="Segoe UI" w:hAnsi="Segoe UI" w:cs="Segoe UI"/>
-          <w:sz w:val="26"/>
-          <w:szCs w:val="26"/>
-        </w:rPr>
-        <w:t>followers</w:t>
+        <w:sym w:font="Wingdings" w:char="F0E0"/>
       </w:r>
       <w:r>
         <w:rPr>
@@ -2377,23 +2626,15 @@
           <w:sz w:val="26"/>
           <w:szCs w:val="26"/>
         </w:rPr>
-        <w:sym w:font="Wingdings" w:char="F0E0"/>
-      </w:r>
-      <w:r>
-        <w:rPr>
-          <w:rFonts w:ascii="Segoe UI" w:hAnsi="Segoe UI" w:cs="Segoe UI"/>
-          <w:sz w:val="26"/>
-          <w:szCs w:val="26"/>
-        </w:rPr>
-        <w:t xml:space="preserve"> </w:t>
-      </w:r>
-      <w:r>
-        <w:rPr>
-          <w:rFonts w:ascii="Segoe UI" w:hAnsi="Segoe UI" w:cs="Segoe UI"/>
-          <w:sz w:val="26"/>
-          <w:szCs w:val="26"/>
-        </w:rPr>
-        <w:t>Lấy danh sách theo dõi user_id</w:t>
+        <w:t>Xóa user</w:t>
+      </w:r>
+      <w:r>
+        <w:rPr>
+          <w:rFonts w:ascii="Segoe UI" w:hAnsi="Segoe UI" w:cs="Segoe UI"/>
+          <w:sz w:val="26"/>
+          <w:szCs w:val="26"/>
+        </w:rPr>
+        <w:t xml:space="preserve"> (is_actived = false)</w:t>
       </w:r>
     </w:p>
     <w:p>
@@ -2416,7 +2657,16 @@
           <w:sz w:val="26"/>
           <w:szCs w:val="26"/>
         </w:rPr>
-        <w:t>PUT</w:t>
+        <w:t>G</w:t>
+      </w:r>
+      <w:r>
+        <w:rPr>
+          <w:rFonts w:ascii="Segoe UI" w:hAnsi="Segoe UI" w:cs="Segoe UI"/>
+          <w:b/>
+          <w:sz w:val="26"/>
+          <w:szCs w:val="26"/>
+        </w:rPr>
+        <w:t>ET</w:t>
       </w:r>
       <w:r>
         <w:rPr>
@@ -2441,31 +2691,15 @@
           <w:sz w:val="26"/>
           <w:szCs w:val="26"/>
         </w:rPr>
-        <w:t>users/follower</w:t>
-      </w:r>
-      <w:r>
-        <w:rPr>
-          <w:rFonts w:ascii="Segoe UI" w:hAnsi="Segoe UI" w:cs="Segoe UI"/>
-          <w:sz w:val="26"/>
-          <w:szCs w:val="26"/>
-        </w:rPr>
-        <w:t>s/{</w:t>
-      </w:r>
-      <w:r>
-        <w:rPr>
-          <w:rFonts w:ascii="Segoe UI" w:hAnsi="Segoe UI" w:cs="Segoe UI"/>
-          <w:sz w:val="26"/>
-          <w:szCs w:val="26"/>
-        </w:rPr>
-        <w:t>userId</w:t>
-      </w:r>
-      <w:r>
-        <w:rPr>
-          <w:rFonts w:ascii="Segoe UI" w:hAnsi="Segoe UI" w:cs="Segoe UI"/>
-          <w:sz w:val="26"/>
-          <w:szCs w:val="26"/>
-        </w:rPr>
-        <w:t>}</w:t>
+        <w:t>users/</w:t>
+      </w:r>
+      <w:r>
+        <w:rPr>
+          <w:rFonts w:ascii="Segoe UI" w:hAnsi="Segoe UI" w:cs="Segoe UI"/>
+          <w:sz w:val="26"/>
+          <w:szCs w:val="26"/>
+        </w:rPr>
+        <w:t>followers</w:t>
       </w:r>
       <w:r>
         <w:rPr>
@@ -2497,107 +2731,7 @@
           <w:sz w:val="26"/>
           <w:szCs w:val="26"/>
         </w:rPr>
-        <w:t>Cập nhật trạng thái theo dõi</w:t>
-      </w:r>
-      <w:r>
-        <w:rPr>
-          <w:rFonts w:ascii="Segoe UI" w:hAnsi="Segoe UI" w:cs="Segoe UI"/>
-          <w:sz w:val="26"/>
-          <w:szCs w:val="26"/>
-        </w:rPr>
-        <w:t xml:space="preserve"> user_id</w:t>
-      </w:r>
-    </w:p>
-    <w:p>
-      <w:pPr>
-        <w:pStyle w:val="ListParagraph"/>
-        <w:rPr>
-          <w:rFonts w:ascii="Segoe UI" w:hAnsi="Segoe UI" w:cs="Segoe UI"/>
-          <w:sz w:val="26"/>
-          <w:szCs w:val="26"/>
-        </w:rPr>
-      </w:pPr>
-      <w:r>
-        <w:rPr>
-          <w:rFonts w:ascii="Segoe UI" w:hAnsi="Segoe UI" w:cs="Segoe UI"/>
-          <w:sz w:val="26"/>
-          <w:szCs w:val="26"/>
-        </w:rPr>
-        <w:t>{</w:t>
-      </w:r>
-    </w:p>
-    <w:p>
-      <w:pPr>
-        <w:pStyle w:val="ListParagraph"/>
-        <w:rPr>
-          <w:rFonts w:ascii="Segoe UI" w:hAnsi="Segoe UI" w:cs="Segoe UI"/>
-          <w:sz w:val="26"/>
-          <w:szCs w:val="26"/>
-        </w:rPr>
-      </w:pPr>
-      <w:r>
-        <w:rPr>
-          <w:rFonts w:ascii="Segoe UI" w:hAnsi="Segoe UI" w:cs="Segoe UI"/>
-          <w:sz w:val="26"/>
-          <w:szCs w:val="26"/>
-        </w:rPr>
-        <w:tab/>
-        <w:t>user_id</w:t>
-      </w:r>
-      <w:r>
-        <w:rPr>
-          <w:rFonts w:ascii="Segoe UI" w:hAnsi="Segoe UI" w:cs="Segoe UI"/>
-          <w:sz w:val="26"/>
-          <w:szCs w:val="26"/>
-        </w:rPr>
-        <w:t>: [numberi</w:t>
-      </w:r>
-      <w:bookmarkStart w:id="4" w:name="_GoBack"/>
-      <w:bookmarkEnd w:id="4"/>
-      <w:r>
-        <w:rPr>
-          <w:rFonts w:ascii="Segoe UI" w:hAnsi="Segoe UI" w:cs="Segoe UI"/>
-          <w:sz w:val="26"/>
-          <w:szCs w:val="26"/>
-        </w:rPr>
-        <w:t>c string],</w:t>
-      </w:r>
-    </w:p>
-    <w:p>
-      <w:pPr>
-        <w:pStyle w:val="ListParagraph"/>
-        <w:rPr>
-          <w:rFonts w:ascii="Segoe UI" w:hAnsi="Segoe UI" w:cs="Segoe UI"/>
-          <w:sz w:val="26"/>
-          <w:szCs w:val="26"/>
-        </w:rPr>
-      </w:pPr>
-      <w:r>
-        <w:rPr>
-          <w:rFonts w:ascii="Segoe UI" w:hAnsi="Segoe UI" w:cs="Segoe UI"/>
-          <w:sz w:val="26"/>
-          <w:szCs w:val="26"/>
-        </w:rPr>
-        <w:tab/>
-        <w:t>is_follow: boolean</w:t>
-      </w:r>
-    </w:p>
-    <w:p>
-      <w:pPr>
-        <w:pStyle w:val="ListParagraph"/>
-        <w:rPr>
-          <w:rFonts w:ascii="Segoe UI" w:hAnsi="Segoe UI" w:cs="Segoe UI"/>
-          <w:sz w:val="26"/>
-          <w:szCs w:val="26"/>
-        </w:rPr>
-      </w:pPr>
-      <w:r>
-        <w:rPr>
-          <w:rFonts w:ascii="Segoe UI" w:hAnsi="Segoe UI" w:cs="Segoe UI"/>
-          <w:sz w:val="26"/>
-          <w:szCs w:val="26"/>
-        </w:rPr>
-        <w:t>}</w:t>
+        <w:t>Lấy danh sách theo dõi user_id</w:t>
       </w:r>
     </w:p>
     <w:p>
@@ -2620,7 +2754,7 @@
           <w:sz w:val="26"/>
           <w:szCs w:val="26"/>
         </w:rPr>
-        <w:t>GET</w:t>
+        <w:t>PUT</w:t>
       </w:r>
       <w:r>
         <w:rPr>
@@ -2645,23 +2779,39 @@
           <w:sz w:val="26"/>
           <w:szCs w:val="26"/>
         </w:rPr>
-        <w:t>users/follow</w:t>
-      </w:r>
-      <w:r>
-        <w:rPr>
-          <w:rFonts w:ascii="Segoe UI" w:hAnsi="Segoe UI" w:cs="Segoe UI"/>
-          <w:sz w:val="26"/>
-          <w:szCs w:val="26"/>
-        </w:rPr>
-        <w:t>ing</w:t>
-      </w:r>
-      <w:r>
-        <w:rPr>
-          <w:rFonts w:ascii="Segoe UI" w:hAnsi="Segoe UI" w:cs="Segoe UI"/>
-          <w:sz w:val="26"/>
-          <w:szCs w:val="26"/>
-        </w:rPr>
-        <w:t xml:space="preserve">s </w:t>
+        <w:t>users/follower</w:t>
+      </w:r>
+      <w:r>
+        <w:rPr>
+          <w:rFonts w:ascii="Segoe UI" w:hAnsi="Segoe UI" w:cs="Segoe UI"/>
+          <w:sz w:val="26"/>
+          <w:szCs w:val="26"/>
+        </w:rPr>
+        <w:t>s/{</w:t>
+      </w:r>
+      <w:r>
+        <w:rPr>
+          <w:rFonts w:ascii="Segoe UI" w:hAnsi="Segoe UI" w:cs="Segoe UI"/>
+          <w:sz w:val="26"/>
+          <w:szCs w:val="26"/>
+        </w:rPr>
+        <w:t>userId</w:t>
+      </w:r>
+      <w:r>
+        <w:rPr>
+          <w:rFonts w:ascii="Segoe UI" w:hAnsi="Segoe UI" w:cs="Segoe UI"/>
+          <w:sz w:val="26"/>
+          <w:szCs w:val="26"/>
+        </w:rPr>
+        <w:t>}</w:t>
+      </w:r>
+      <w:r>
+        <w:rPr>
+          <w:rFonts w:ascii="Segoe UI" w:hAnsi="Segoe UI" w:cs="Segoe UI"/>
+          <w:sz w:val="26"/>
+          <w:szCs w:val="26"/>
+        </w:rPr>
+        <w:t xml:space="preserve"> </w:t>
       </w:r>
       <w:r>
         <w:rPr>
@@ -2677,59 +2827,105 @@
           <w:sz w:val="26"/>
           <w:szCs w:val="26"/>
         </w:rPr>
-        <w:t xml:space="preserve"> Lấy danh sách </w:t>
-      </w:r>
-      <w:r>
-        <w:rPr>
-          <w:rFonts w:ascii="Segoe UI" w:hAnsi="Segoe UI" w:cs="Segoe UI"/>
-          <w:sz w:val="26"/>
-          <w:szCs w:val="26"/>
-        </w:rPr>
-        <w:t xml:space="preserve">mà </w:t>
-      </w:r>
-      <w:r>
-        <w:rPr>
-          <w:rFonts w:ascii="Segoe UI" w:hAnsi="Segoe UI" w:cs="Segoe UI"/>
-          <w:sz w:val="26"/>
-          <w:szCs w:val="26"/>
-        </w:rPr>
-        <w:t>user_id</w:t>
-      </w:r>
-      <w:r>
-        <w:rPr>
-          <w:rFonts w:ascii="Segoe UI" w:hAnsi="Segoe UI" w:cs="Segoe UI"/>
-          <w:sz w:val="26"/>
-          <w:szCs w:val="26"/>
-        </w:rPr>
-        <w:t xml:space="preserve"> đang </w:t>
-      </w:r>
-      <w:r>
-        <w:rPr>
-          <w:rFonts w:ascii="Segoe UI" w:hAnsi="Segoe UI" w:cs="Segoe UI"/>
-          <w:sz w:val="26"/>
-          <w:szCs w:val="26"/>
-        </w:rPr>
-        <w:t>theo dõi</w:t>
+        <w:t xml:space="preserve"> </w:t>
+      </w:r>
+      <w:r>
+        <w:rPr>
+          <w:rFonts w:ascii="Segoe UI" w:hAnsi="Segoe UI" w:cs="Segoe UI"/>
+          <w:sz w:val="26"/>
+          <w:szCs w:val="26"/>
+        </w:rPr>
+        <w:t>Cập nhật trạng thái theo dõi</w:t>
+      </w:r>
+      <w:r>
+        <w:rPr>
+          <w:rFonts w:ascii="Segoe UI" w:hAnsi="Segoe UI" w:cs="Segoe UI"/>
+          <w:sz w:val="26"/>
+          <w:szCs w:val="26"/>
+        </w:rPr>
+        <w:t xml:space="preserve"> user_id</w:t>
       </w:r>
     </w:p>
     <w:p>
       <w:pPr>
-        <w:rPr>
-          <w:rFonts w:ascii="Segoe UI" w:hAnsi="Segoe UI" w:cs="Segoe UI"/>
-          <w:b/>
-          <w:sz w:val="26"/>
-          <w:szCs w:val="26"/>
-        </w:rPr>
-      </w:pPr>
-      <w:r>
-        <w:rPr>
-          <w:rFonts w:ascii="Segoe UI" w:hAnsi="Segoe UI" w:cs="Segoe UI"/>
-          <w:b/>
-          <w:sz w:val="26"/>
-          <w:szCs w:val="26"/>
-        </w:rPr>
-        <w:lastRenderedPageBreak/>
-        <w:t>Ràng buộc:</w:t>
+        <w:pStyle w:val="ListParagraph"/>
+        <w:rPr>
+          <w:rFonts w:ascii="Segoe UI" w:hAnsi="Segoe UI" w:cs="Segoe UI"/>
+          <w:sz w:val="26"/>
+          <w:szCs w:val="26"/>
+        </w:rPr>
+      </w:pPr>
+      <w:r>
+        <w:rPr>
+          <w:rFonts w:ascii="Segoe UI" w:hAnsi="Segoe UI" w:cs="Segoe UI"/>
+          <w:sz w:val="26"/>
+          <w:szCs w:val="26"/>
+        </w:rPr>
+        <w:t>{</w:t>
+      </w:r>
+    </w:p>
+    <w:p>
+      <w:pPr>
+        <w:pStyle w:val="ListParagraph"/>
+        <w:rPr>
+          <w:rFonts w:ascii="Segoe UI" w:hAnsi="Segoe UI" w:cs="Segoe UI"/>
+          <w:sz w:val="26"/>
+          <w:szCs w:val="26"/>
+        </w:rPr>
+      </w:pPr>
+      <w:r>
+        <w:rPr>
+          <w:rFonts w:ascii="Segoe UI" w:hAnsi="Segoe UI" w:cs="Segoe UI"/>
+          <w:sz w:val="26"/>
+          <w:szCs w:val="26"/>
+        </w:rPr>
+        <w:tab/>
+        <w:t>user_id</w:t>
+      </w:r>
+      <w:r>
+        <w:rPr>
+          <w:rFonts w:ascii="Segoe UI" w:hAnsi="Segoe UI" w:cs="Segoe UI"/>
+          <w:sz w:val="26"/>
+          <w:szCs w:val="26"/>
+        </w:rPr>
+        <w:t>: [numberic string],</w:t>
+      </w:r>
+    </w:p>
+    <w:p>
+      <w:pPr>
+        <w:pStyle w:val="ListParagraph"/>
+        <w:rPr>
+          <w:rFonts w:ascii="Segoe UI" w:hAnsi="Segoe UI" w:cs="Segoe UI"/>
+          <w:sz w:val="26"/>
+          <w:szCs w:val="26"/>
+        </w:rPr>
+      </w:pPr>
+      <w:r>
+        <w:rPr>
+          <w:rFonts w:ascii="Segoe UI" w:hAnsi="Segoe UI" w:cs="Segoe UI"/>
+          <w:sz w:val="26"/>
+          <w:szCs w:val="26"/>
+        </w:rPr>
+        <w:tab/>
+        <w:t>is_follow: boolean</w:t>
+      </w:r>
+    </w:p>
+    <w:p>
+      <w:pPr>
+        <w:pStyle w:val="ListParagraph"/>
+        <w:rPr>
+          <w:rFonts w:ascii="Segoe UI" w:hAnsi="Segoe UI" w:cs="Segoe UI"/>
+          <w:sz w:val="26"/>
+          <w:szCs w:val="26"/>
+        </w:rPr>
+      </w:pPr>
+      <w:r>
+        <w:rPr>
+          <w:rFonts w:ascii="Segoe UI" w:hAnsi="Segoe UI" w:cs="Segoe UI"/>
+          <w:sz w:val="26"/>
+          <w:szCs w:val="26"/>
+        </w:rPr>
+        <w:t>}</w:t>
       </w:r>
     </w:p>
     <w:p>
@@ -2741,34 +2937,78 @@
         </w:numPr>
         <w:rPr>
           <w:rFonts w:ascii="Segoe UI" w:hAnsi="Segoe UI" w:cs="Segoe UI"/>
-          <w:b/>
-          <w:sz w:val="26"/>
-          <w:szCs w:val="26"/>
-        </w:rPr>
-      </w:pPr>
-      <w:r>
-        <w:rPr>
-          <w:rFonts w:ascii="Segoe UI" w:hAnsi="Segoe UI" w:cs="Segoe UI"/>
-          <w:sz w:val="26"/>
-          <w:szCs w:val="26"/>
-        </w:rPr>
-        <w:t xml:space="preserve">Chỉ trả về các thuộc tính mà user </w:t>
-      </w:r>
-      <w:r>
-        <w:rPr>
-          <w:rFonts w:ascii="Segoe UI" w:hAnsi="Segoe UI" w:cs="Segoe UI"/>
-          <w:sz w:val="26"/>
-          <w:szCs w:val="26"/>
-        </w:rPr>
-        <w:t>công khai</w:t>
-      </w:r>
-      <w:r>
-        <w:rPr>
-          <w:rFonts w:ascii="Segoe UI" w:hAnsi="Segoe UI" w:cs="Segoe UI"/>
-          <w:sz w:val="26"/>
-          <w:szCs w:val="26"/>
-        </w:rPr>
-        <w:t>.</w:t>
+          <w:sz w:val="26"/>
+          <w:szCs w:val="26"/>
+        </w:rPr>
+      </w:pPr>
+      <w:r>
+        <w:rPr>
+          <w:rFonts w:ascii="Segoe UI" w:hAnsi="Segoe UI" w:cs="Segoe UI"/>
+          <w:b/>
+          <w:sz w:val="26"/>
+          <w:szCs w:val="26"/>
+        </w:rPr>
+        <w:t>GET</w:t>
+      </w:r>
+      <w:r>
+        <w:rPr>
+          <w:rFonts w:ascii="Segoe UI" w:hAnsi="Segoe UI" w:cs="Segoe UI"/>
+          <w:b/>
+          <w:sz w:val="26"/>
+          <w:szCs w:val="26"/>
+        </w:rPr>
+        <w:t xml:space="preserve"> </w:t>
+      </w:r>
+      <w:r>
+        <w:rPr>
+          <w:rFonts w:ascii="Segoe UI" w:hAnsi="Segoe UI" w:cs="Segoe UI"/>
+          <w:sz w:val="26"/>
+          <w:szCs w:val="26"/>
+        </w:rPr>
+        <w:t>/api/</w:t>
+      </w:r>
+      <w:r>
+        <w:rPr>
+          <w:rFonts w:ascii="Segoe UI" w:hAnsi="Segoe UI" w:cs="Segoe UI"/>
+          <w:sz w:val="26"/>
+          <w:szCs w:val="26"/>
+        </w:rPr>
+        <w:t xml:space="preserve">users/followings </w:t>
+      </w:r>
+      <w:r>
+        <w:rPr>
+          <w:rFonts w:ascii="Segoe UI" w:hAnsi="Segoe UI" w:cs="Segoe UI"/>
+          <w:sz w:val="26"/>
+          <w:szCs w:val="26"/>
+        </w:rPr>
+        <w:sym w:font="Wingdings" w:char="F0E0"/>
+      </w:r>
+      <w:r>
+        <w:rPr>
+          <w:rFonts w:ascii="Segoe UI" w:hAnsi="Segoe UI" w:cs="Segoe UI"/>
+          <w:sz w:val="26"/>
+          <w:szCs w:val="26"/>
+        </w:rPr>
+        <w:t xml:space="preserve"> Lấy danh sách mà user_id đang theo dõi</w:t>
+      </w:r>
+    </w:p>
+    <w:p>
+      <w:pPr>
+        <w:rPr>
+          <w:rFonts w:ascii="Segoe UI" w:hAnsi="Segoe UI" w:cs="Segoe UI"/>
+          <w:b/>
+          <w:sz w:val="26"/>
+          <w:szCs w:val="26"/>
+        </w:rPr>
+      </w:pPr>
+      <w:r>
+        <w:rPr>
+          <w:rFonts w:ascii="Segoe UI" w:hAnsi="Segoe UI" w:cs="Segoe UI"/>
+          <w:b/>
+          <w:sz w:val="26"/>
+          <w:szCs w:val="26"/>
+        </w:rPr>
+        <w:t>Ràng buộc:</w:t>
       </w:r>
     </w:p>
     <w:p>
@@ -2791,298 +3031,65 @@
           <w:sz w:val="26"/>
           <w:szCs w:val="26"/>
         </w:rPr>
-        <w:t xml:space="preserve">User phải được định danh thông qua </w:t>
-      </w:r>
-      <w:r>
-        <w:rPr>
-          <w:rFonts w:ascii="Segoe UI" w:hAnsi="Segoe UI" w:cs="Segoe UI"/>
-          <w:b/>
-          <w:sz w:val="26"/>
-          <w:szCs w:val="26"/>
-        </w:rPr>
-        <w:t>token</w:t>
-      </w:r>
-      <w:r>
-        <w:rPr>
-          <w:rFonts w:ascii="Segoe UI" w:hAnsi="Segoe UI" w:cs="Segoe UI"/>
-          <w:sz w:val="26"/>
-          <w:szCs w:val="26"/>
-        </w:rPr>
-        <w:t xml:space="preserve"> hợp lệ.</w:t>
+        <w:t xml:space="preserve">Chỉ trả về các thuộc tính mà user </w:t>
+      </w:r>
+      <w:r>
+        <w:rPr>
+          <w:rFonts w:ascii="Segoe UI" w:hAnsi="Segoe UI" w:cs="Segoe UI"/>
+          <w:sz w:val="26"/>
+          <w:szCs w:val="26"/>
+        </w:rPr>
+        <w:t>công khai</w:t>
+      </w:r>
+      <w:r>
+        <w:rPr>
+          <w:rFonts w:ascii="Segoe UI" w:hAnsi="Segoe UI" w:cs="Segoe UI"/>
+          <w:sz w:val="26"/>
+          <w:szCs w:val="26"/>
+        </w:rPr>
+        <w:t>.</w:t>
       </w:r>
     </w:p>
     <w:p>
       <w:pPr>
-        <w:spacing w:after="0"/>
-        <w:rPr>
-          <w:rFonts w:ascii="Segoe UI" w:hAnsi="Segoe UI" w:cs="Segoe UI"/>
-          <w:b/>
-          <w:sz w:val="26"/>
-          <w:szCs w:val="26"/>
-        </w:rPr>
-      </w:pPr>
-      <w:r>
-        <w:rPr>
-          <w:rFonts w:ascii="Segoe UI" w:hAnsi="Segoe UI" w:cs="Segoe UI"/>
-          <w:b/>
-          <w:sz w:val="26"/>
-          <w:szCs w:val="26"/>
-        </w:rPr>
-        <w:t>Kết quả trả về:</w:t>
+        <w:pStyle w:val="ListParagraph"/>
+        <w:numPr>
+          <w:ilvl w:val="0"/>
+          <w:numId w:val="7"/>
+        </w:numPr>
+        <w:rPr>
+          <w:rFonts w:ascii="Segoe UI" w:hAnsi="Segoe UI" w:cs="Segoe UI"/>
+          <w:b/>
+          <w:sz w:val="26"/>
+          <w:szCs w:val="26"/>
+        </w:rPr>
+      </w:pPr>
+      <w:r>
+        <w:rPr>
+          <w:rFonts w:ascii="Segoe UI" w:hAnsi="Segoe UI" w:cs="Segoe UI"/>
+          <w:sz w:val="26"/>
+          <w:szCs w:val="26"/>
+        </w:rPr>
+        <w:t xml:space="preserve">User phải được định danh thông qua </w:t>
+      </w:r>
+      <w:r>
+        <w:rPr>
+          <w:rFonts w:ascii="Segoe UI" w:hAnsi="Segoe UI" w:cs="Segoe UI"/>
+          <w:b/>
+          <w:sz w:val="26"/>
+          <w:szCs w:val="26"/>
+        </w:rPr>
+        <w:t>token</w:t>
+      </w:r>
+      <w:r>
+        <w:rPr>
+          <w:rFonts w:ascii="Segoe UI" w:hAnsi="Segoe UI" w:cs="Segoe UI"/>
+          <w:sz w:val="26"/>
+          <w:szCs w:val="26"/>
+        </w:rPr>
+        <w:t xml:space="preserve"> hợp lệ.</w:t>
       </w:r>
     </w:p>
-    <w:tbl>
-      <w:tblPr>
-        <w:tblStyle w:val="TableGrid"/>
-        <w:tblW w:w="0" w:type="auto"/>
-        <w:tblBorders>
-          <w:top w:val="none" w:sz="0" w:space="0" w:color="auto"/>
-          <w:left w:val="none" w:sz="0" w:space="0" w:color="auto"/>
-          <w:bottom w:val="none" w:sz="0" w:space="0" w:color="auto"/>
-          <w:right w:val="none" w:sz="0" w:space="0" w:color="auto"/>
-          <w:insideH w:val="none" w:sz="0" w:space="0" w:color="auto"/>
-          <w:insideV w:val="none" w:sz="0" w:space="0" w:color="auto"/>
-        </w:tblBorders>
-        <w:tblLook w:val="04A0" w:firstRow="1" w:lastRow="0" w:firstColumn="1" w:lastColumn="0" w:noHBand="0" w:noVBand="1"/>
-      </w:tblPr>
-      <w:tblGrid>
-        <w:gridCol w:w="4814"/>
-        <w:gridCol w:w="4814"/>
-      </w:tblGrid>
-      <w:tr>
-        <w:trPr>
-          <w:trHeight w:val="1133"/>
-        </w:trPr>
-        <w:tc>
-          <w:tcPr>
-            <w:tcW w:w="4814" w:type="dxa"/>
-          </w:tcPr>
-          <w:p>
-            <w:pPr>
-              <w:tabs>
-                <w:tab w:val="left" w:pos="916"/>
-                <w:tab w:val="left" w:pos="1832"/>
-                <w:tab w:val="left" w:pos="2748"/>
-                <w:tab w:val="left" w:pos="3664"/>
-                <w:tab w:val="left" w:pos="4580"/>
-                <w:tab w:val="left" w:pos="5496"/>
-                <w:tab w:val="left" w:pos="6412"/>
-                <w:tab w:val="left" w:pos="7328"/>
-                <w:tab w:val="left" w:pos="8244"/>
-                <w:tab w:val="left" w:pos="9160"/>
-                <w:tab w:val="left" w:pos="10076"/>
-                <w:tab w:val="left" w:pos="10992"/>
-                <w:tab w:val="left" w:pos="11908"/>
-                <w:tab w:val="left" w:pos="12824"/>
-                <w:tab w:val="left" w:pos="13740"/>
-                <w:tab w:val="left" w:pos="14656"/>
-              </w:tabs>
-              <w:rPr>
-                <w:rFonts w:ascii="Segoe UI" w:eastAsia="Times New Roman" w:hAnsi="Segoe UI" w:cs="Segoe UI"/>
-                <w:sz w:val="26"/>
-                <w:szCs w:val="26"/>
-              </w:rPr>
-            </w:pPr>
-            <w:r>
-              <w:rPr>
-                <w:rFonts w:ascii="Segoe UI" w:eastAsia="Times New Roman" w:hAnsi="Segoe UI" w:cs="Segoe UI"/>
-                <w:sz w:val="26"/>
-                <w:szCs w:val="26"/>
-              </w:rPr>
-              <w:t>{</w:t>
-            </w:r>
-          </w:p>
-          <w:p>
-            <w:pPr>
-              <w:tabs>
-                <w:tab w:val="left" w:pos="916"/>
-                <w:tab w:val="left" w:pos="1832"/>
-                <w:tab w:val="left" w:pos="2748"/>
-                <w:tab w:val="left" w:pos="3664"/>
-                <w:tab w:val="left" w:pos="4580"/>
-                <w:tab w:val="left" w:pos="5496"/>
-                <w:tab w:val="left" w:pos="6412"/>
-                <w:tab w:val="left" w:pos="7328"/>
-                <w:tab w:val="left" w:pos="8244"/>
-                <w:tab w:val="left" w:pos="9160"/>
-                <w:tab w:val="left" w:pos="10076"/>
-                <w:tab w:val="left" w:pos="10992"/>
-                <w:tab w:val="left" w:pos="11908"/>
-                <w:tab w:val="left" w:pos="12824"/>
-                <w:tab w:val="left" w:pos="13740"/>
-                <w:tab w:val="left" w:pos="14656"/>
-              </w:tabs>
-              <w:rPr>
-                <w:rFonts w:ascii="Segoe UI" w:eastAsia="Times New Roman" w:hAnsi="Segoe UI" w:cs="Segoe UI"/>
-                <w:sz w:val="26"/>
-                <w:szCs w:val="26"/>
-              </w:rPr>
-            </w:pPr>
-            <w:r>
-              <w:rPr>
-                <w:rFonts w:ascii="Segoe UI" w:eastAsia="Times New Roman" w:hAnsi="Segoe UI" w:cs="Segoe UI"/>
-                <w:sz w:val="26"/>
-                <w:szCs w:val="26"/>
-              </w:rPr>
-              <w:t xml:space="preserve">  "success": true</w:t>
-            </w:r>
-          </w:p>
-          <w:p>
-            <w:pPr>
-              <w:tabs>
-                <w:tab w:val="left" w:pos="916"/>
-                <w:tab w:val="left" w:pos="1832"/>
-                <w:tab w:val="left" w:pos="2748"/>
-                <w:tab w:val="left" w:pos="3664"/>
-                <w:tab w:val="left" w:pos="4580"/>
-                <w:tab w:val="left" w:pos="5496"/>
-                <w:tab w:val="left" w:pos="6412"/>
-                <w:tab w:val="left" w:pos="7328"/>
-                <w:tab w:val="left" w:pos="8244"/>
-                <w:tab w:val="left" w:pos="9160"/>
-                <w:tab w:val="left" w:pos="10076"/>
-                <w:tab w:val="left" w:pos="10992"/>
-                <w:tab w:val="left" w:pos="11908"/>
-                <w:tab w:val="left" w:pos="12824"/>
-                <w:tab w:val="left" w:pos="13740"/>
-                <w:tab w:val="left" w:pos="14656"/>
-              </w:tabs>
-              <w:rPr>
-                <w:rFonts w:ascii="Segoe UI" w:eastAsia="Times New Roman" w:hAnsi="Segoe UI" w:cs="Segoe UI"/>
-                <w:sz w:val="26"/>
-                <w:szCs w:val="26"/>
-              </w:rPr>
-            </w:pPr>
-            <w:r>
-              <w:rPr>
-                <w:rFonts w:ascii="Segoe UI" w:eastAsia="Times New Roman" w:hAnsi="Segoe UI" w:cs="Segoe UI"/>
-                <w:sz w:val="26"/>
-                <w:szCs w:val="26"/>
-              </w:rPr>
-              <w:t>}</w:t>
-            </w:r>
-          </w:p>
-        </w:tc>
-        <w:tc>
-          <w:tcPr>
-            <w:tcW w:w="4814" w:type="dxa"/>
-          </w:tcPr>
-          <w:p>
-            <w:pPr>
-              <w:tabs>
-                <w:tab w:val="left" w:pos="916"/>
-                <w:tab w:val="left" w:pos="1832"/>
-                <w:tab w:val="left" w:pos="2748"/>
-                <w:tab w:val="left" w:pos="3664"/>
-                <w:tab w:val="left" w:pos="4580"/>
-                <w:tab w:val="left" w:pos="5496"/>
-                <w:tab w:val="left" w:pos="6412"/>
-                <w:tab w:val="left" w:pos="7328"/>
-                <w:tab w:val="left" w:pos="8244"/>
-                <w:tab w:val="left" w:pos="9160"/>
-                <w:tab w:val="left" w:pos="10076"/>
-                <w:tab w:val="left" w:pos="10992"/>
-                <w:tab w:val="left" w:pos="11908"/>
-                <w:tab w:val="left" w:pos="12824"/>
-                <w:tab w:val="left" w:pos="13740"/>
-                <w:tab w:val="left" w:pos="14656"/>
-              </w:tabs>
-              <w:rPr>
-                <w:rFonts w:ascii="Segoe UI" w:eastAsia="Times New Roman" w:hAnsi="Segoe UI" w:cs="Segoe UI"/>
-                <w:sz w:val="26"/>
-                <w:szCs w:val="26"/>
-              </w:rPr>
-            </w:pPr>
-            <w:r>
-              <w:rPr>
-                <w:rFonts w:ascii="Segoe UI" w:eastAsia="Times New Roman" w:hAnsi="Segoe UI" w:cs="Segoe UI"/>
-                <w:sz w:val="26"/>
-                <w:szCs w:val="26"/>
-              </w:rPr>
-              <w:t>{</w:t>
-            </w:r>
-          </w:p>
-          <w:p>
-            <w:pPr>
-              <w:tabs>
-                <w:tab w:val="left" w:pos="916"/>
-                <w:tab w:val="left" w:pos="1832"/>
-                <w:tab w:val="left" w:pos="2748"/>
-                <w:tab w:val="left" w:pos="3664"/>
-                <w:tab w:val="left" w:pos="4580"/>
-                <w:tab w:val="left" w:pos="5496"/>
-                <w:tab w:val="left" w:pos="6412"/>
-                <w:tab w:val="left" w:pos="7328"/>
-                <w:tab w:val="left" w:pos="8244"/>
-                <w:tab w:val="left" w:pos="9160"/>
-                <w:tab w:val="left" w:pos="10076"/>
-                <w:tab w:val="left" w:pos="10992"/>
-                <w:tab w:val="left" w:pos="11908"/>
-                <w:tab w:val="left" w:pos="12824"/>
-                <w:tab w:val="left" w:pos="13740"/>
-                <w:tab w:val="left" w:pos="14656"/>
-              </w:tabs>
-              <w:rPr>
-                <w:rFonts w:ascii="Segoe UI" w:eastAsia="Times New Roman" w:hAnsi="Segoe UI" w:cs="Segoe UI"/>
-                <w:sz w:val="26"/>
-                <w:szCs w:val="26"/>
-              </w:rPr>
-            </w:pPr>
-            <w:r>
-              <w:rPr>
-                <w:rFonts w:ascii="Segoe UI" w:eastAsia="Times New Roman" w:hAnsi="Segoe UI" w:cs="Segoe UI"/>
-                <w:sz w:val="26"/>
-                <w:szCs w:val="26"/>
-              </w:rPr>
-              <w:t xml:space="preserve">  "success": </w:t>
-            </w:r>
-            <w:r>
-              <w:rPr>
-                <w:rFonts w:ascii="Segoe UI" w:eastAsia="Times New Roman" w:hAnsi="Segoe UI" w:cs="Segoe UI"/>
-                <w:sz w:val="26"/>
-                <w:szCs w:val="26"/>
-              </w:rPr>
-              <w:t>false</w:t>
-            </w:r>
-          </w:p>
-          <w:p>
-            <w:pPr>
-              <w:tabs>
-                <w:tab w:val="left" w:pos="916"/>
-                <w:tab w:val="left" w:pos="1832"/>
-                <w:tab w:val="left" w:pos="2748"/>
-                <w:tab w:val="left" w:pos="3664"/>
-                <w:tab w:val="left" w:pos="4580"/>
-                <w:tab w:val="left" w:pos="5496"/>
-                <w:tab w:val="left" w:pos="6412"/>
-                <w:tab w:val="left" w:pos="7328"/>
-                <w:tab w:val="left" w:pos="8244"/>
-                <w:tab w:val="left" w:pos="9160"/>
-                <w:tab w:val="left" w:pos="10076"/>
-                <w:tab w:val="left" w:pos="10992"/>
-                <w:tab w:val="left" w:pos="11908"/>
-                <w:tab w:val="left" w:pos="12824"/>
-                <w:tab w:val="left" w:pos="13740"/>
-                <w:tab w:val="left" w:pos="14656"/>
-              </w:tabs>
-              <w:rPr>
-                <w:rFonts w:ascii="Segoe UI" w:eastAsia="Times New Roman" w:hAnsi="Segoe UI" w:cs="Segoe UI"/>
-                <w:sz w:val="26"/>
-                <w:szCs w:val="26"/>
-              </w:rPr>
-            </w:pPr>
-            <w:r>
-              <w:rPr>
-                <w:rFonts w:ascii="Segoe UI" w:eastAsia="Times New Roman" w:hAnsi="Segoe UI" w:cs="Segoe UI"/>
-                <w:sz w:val="26"/>
-                <w:szCs w:val="26"/>
-              </w:rPr>
-              <w:t>}</w:t>
-            </w:r>
-          </w:p>
-        </w:tc>
-      </w:tr>
-    </w:tbl>
     <w:p>
       <w:pPr>
         <w:rPr>
@@ -3306,7 +3313,7 @@
                 <w:sz w:val="26"/>
                 <w:szCs w:val="26"/>
               </w:rPr>
-              <w:t>user_name</w:t>
+              <w:t>token</w:t>
             </w:r>
           </w:p>
         </w:tc>
@@ -3354,8 +3361,10 @@
                 <w:sz w:val="26"/>
                 <w:szCs w:val="26"/>
               </w:rPr>
-              <w:t>Tên hiển thị của user</w:t>
-            </w:r>
+              <w:t>Định danh user</w:t>
+            </w:r>
+            <w:bookmarkStart w:id="4" w:name="_GoBack"/>
+            <w:bookmarkEnd w:id="4"/>
           </w:p>
         </w:tc>
       </w:tr>
@@ -3383,15 +3392,7 @@
                 <w:sz w:val="26"/>
                 <w:szCs w:val="26"/>
               </w:rPr>
-              <w:t>c</w:t>
-            </w:r>
-            <w:r>
-              <w:rPr>
-                <w:rFonts w:ascii="Segoe UI" w:hAnsi="Segoe UI" w:cs="Segoe UI"/>
-                <w:sz w:val="26"/>
-                <w:szCs w:val="26"/>
-              </w:rPr>
-              <w:t>over</w:t>
+              <w:t>user_name</w:t>
             </w:r>
           </w:p>
         </w:tc>
@@ -3439,7 +3440,7 @@
                 <w:sz w:val="26"/>
                 <w:szCs w:val="26"/>
               </w:rPr>
-              <w:t>Url cover</w:t>
+              <w:t>Tên hiển thị của user</w:t>
             </w:r>
           </w:p>
         </w:tc>
@@ -3468,15 +3469,15 @@
                 <w:sz w:val="26"/>
                 <w:szCs w:val="26"/>
               </w:rPr>
-              <w:t>a</w:t>
-            </w:r>
-            <w:r>
-              <w:rPr>
-                <w:rFonts w:ascii="Segoe UI" w:hAnsi="Segoe UI" w:cs="Segoe UI"/>
-                <w:sz w:val="26"/>
-                <w:szCs w:val="26"/>
-              </w:rPr>
-              <w:t>vatar</w:t>
+              <w:t>c</w:t>
+            </w:r>
+            <w:r>
+              <w:rPr>
+                <w:rFonts w:ascii="Segoe UI" w:hAnsi="Segoe UI" w:cs="Segoe UI"/>
+                <w:sz w:val="26"/>
+                <w:szCs w:val="26"/>
+              </w:rPr>
+              <w:t>over</w:t>
             </w:r>
           </w:p>
         </w:tc>
@@ -3524,7 +3525,7 @@
                 <w:sz w:val="26"/>
                 <w:szCs w:val="26"/>
               </w:rPr>
-              <w:t>Url avatar</w:t>
+              <w:t>Url cover</w:t>
             </w:r>
           </w:p>
         </w:tc>
@@ -3553,7 +3554,15 @@
                 <w:sz w:val="26"/>
                 <w:szCs w:val="26"/>
               </w:rPr>
-              <w:t>gender</w:t>
+              <w:t>a</w:t>
+            </w:r>
+            <w:r>
+              <w:rPr>
+                <w:rFonts w:ascii="Segoe UI" w:hAnsi="Segoe UI" w:cs="Segoe UI"/>
+                <w:sz w:val="26"/>
+                <w:szCs w:val="26"/>
+              </w:rPr>
+              <w:t>vatar</w:t>
             </w:r>
           </w:p>
         </w:tc>
@@ -3601,7 +3610,7 @@
                 <w:sz w:val="26"/>
                 <w:szCs w:val="26"/>
               </w:rPr>
-              <w:t>male | female</w:t>
+              <w:t>Url avatar</w:t>
             </w:r>
           </w:p>
         </w:tc>
@@ -3630,15 +3639,7 @@
                 <w:sz w:val="26"/>
                 <w:szCs w:val="26"/>
               </w:rPr>
-              <w:t>m</w:t>
-            </w:r>
-            <w:r>
-              <w:rPr>
-                <w:rFonts w:ascii="Segoe UI" w:hAnsi="Segoe UI" w:cs="Segoe UI"/>
-                <w:sz w:val="26"/>
-                <w:szCs w:val="26"/>
-              </w:rPr>
-              <w:t>embership</w:t>
+              <w:t>gender</w:t>
             </w:r>
           </w:p>
         </w:tc>
@@ -3662,15 +3663,7 @@
                 <w:sz w:val="26"/>
                 <w:szCs w:val="26"/>
               </w:rPr>
-              <w:t>[datetime</w:t>
-            </w:r>
-            <w:r>
-              <w:rPr>
-                <w:rFonts w:ascii="Segoe UI" w:hAnsi="Segoe UI" w:cs="Segoe UI"/>
-                <w:sz w:val="26"/>
-                <w:szCs w:val="26"/>
-              </w:rPr>
-              <w:t>]</w:t>
+              <w:t>[string]</w:t>
             </w:r>
           </w:p>
         </w:tc>
@@ -3694,7 +3687,7 @@
                 <w:sz w:val="26"/>
                 <w:szCs w:val="26"/>
               </w:rPr>
-              <w:t>Trả về thời gian user chính thức là thành viên</w:t>
+              <w:t>male | female</w:t>
             </w:r>
           </w:p>
         </w:tc>
@@ -3723,7 +3716,15 @@
                 <w:sz w:val="26"/>
                 <w:szCs w:val="26"/>
               </w:rPr>
-              <w:t>followers</w:t>
+              <w:t>m</w:t>
+            </w:r>
+            <w:r>
+              <w:rPr>
+                <w:rFonts w:ascii="Segoe UI" w:hAnsi="Segoe UI" w:cs="Segoe UI"/>
+                <w:sz w:val="26"/>
+                <w:szCs w:val="26"/>
+              </w:rPr>
+              <w:t>embership</w:t>
             </w:r>
           </w:p>
         </w:tc>
@@ -3747,7 +3748,7 @@
                 <w:sz w:val="26"/>
                 <w:szCs w:val="26"/>
               </w:rPr>
-              <w:t>[numberic string]</w:t>
+              <w:t>[datetime]</w:t>
             </w:r>
           </w:p>
         </w:tc>
@@ -3771,7 +3772,7 @@
                 <w:sz w:val="26"/>
                 <w:szCs w:val="26"/>
               </w:rPr>
-              <w:t>Danh sách user_id theo dõi user_id hiện tại</w:t>
+              <w:t>Trả về thời gian user chính thức là thành viên</w:t>
             </w:r>
           </w:p>
         </w:tc>
@@ -3800,23 +3801,7 @@
                 <w:sz w:val="26"/>
                 <w:szCs w:val="26"/>
               </w:rPr>
-              <w:t>f</w:t>
-            </w:r>
-            <w:r>
-              <w:rPr>
-                <w:rFonts w:ascii="Segoe UI" w:hAnsi="Segoe UI" w:cs="Segoe UI"/>
-                <w:sz w:val="26"/>
-                <w:szCs w:val="26"/>
-              </w:rPr>
-              <w:t>ollowing</w:t>
-            </w:r>
-            <w:r>
-              <w:rPr>
-                <w:rFonts w:ascii="Segoe UI" w:hAnsi="Segoe UI" w:cs="Segoe UI"/>
-                <w:sz w:val="26"/>
-                <w:szCs w:val="26"/>
-              </w:rPr>
-              <w:t>s</w:t>
+              <w:t>followers</w:t>
             </w:r>
           </w:p>
         </w:tc>
@@ -3864,7 +3849,7 @@
                 <w:sz w:val="26"/>
                 <w:szCs w:val="26"/>
               </w:rPr>
-              <w:t>Danh sách user_id mà user_id hiện tại theo dõi</w:t>
+              <w:t>Danh sách user_id theo dõi user_id hiện tại</w:t>
             </w:r>
           </w:p>
         </w:tc>
@@ -3893,6 +3878,91 @@
                 <w:sz w:val="26"/>
                 <w:szCs w:val="26"/>
               </w:rPr>
+              <w:t>following</w:t>
+            </w:r>
+            <w:r>
+              <w:rPr>
+                <w:rFonts w:ascii="Segoe UI" w:hAnsi="Segoe UI" w:cs="Segoe UI"/>
+                <w:sz w:val="26"/>
+                <w:szCs w:val="26"/>
+              </w:rPr>
+              <w:t>s</w:t>
+            </w:r>
+          </w:p>
+        </w:tc>
+        <w:tc>
+          <w:tcPr>
+            <w:tcW w:w="3253" w:type="dxa"/>
+            <w:vAlign w:val="center"/>
+          </w:tcPr>
+          <w:p>
+            <w:pPr>
+              <w:jc w:val="center"/>
+              <w:rPr>
+                <w:rFonts w:ascii="Segoe UI" w:hAnsi="Segoe UI" w:cs="Segoe UI"/>
+                <w:sz w:val="26"/>
+                <w:szCs w:val="26"/>
+              </w:rPr>
+            </w:pPr>
+            <w:r>
+              <w:rPr>
+                <w:rFonts w:ascii="Segoe UI" w:hAnsi="Segoe UI" w:cs="Segoe UI"/>
+                <w:sz w:val="26"/>
+                <w:szCs w:val="26"/>
+              </w:rPr>
+              <w:t>[numberic string]</w:t>
+            </w:r>
+          </w:p>
+        </w:tc>
+        <w:tc>
+          <w:tcPr>
+            <w:tcW w:w="4402" w:type="dxa"/>
+            <w:vAlign w:val="center"/>
+          </w:tcPr>
+          <w:p>
+            <w:pPr>
+              <w:jc w:val="center"/>
+              <w:rPr>
+                <w:rFonts w:ascii="Segoe UI" w:hAnsi="Segoe UI" w:cs="Segoe UI"/>
+                <w:sz w:val="26"/>
+                <w:szCs w:val="26"/>
+              </w:rPr>
+            </w:pPr>
+            <w:r>
+              <w:rPr>
+                <w:rFonts w:ascii="Segoe UI" w:hAnsi="Segoe UI" w:cs="Segoe UI"/>
+                <w:sz w:val="26"/>
+                <w:szCs w:val="26"/>
+              </w:rPr>
+              <w:t>Danh sách user_id mà user_id hiện tại theo dõi</w:t>
+            </w:r>
+          </w:p>
+        </w:tc>
+      </w:tr>
+      <w:tr>
+        <w:trPr>
+          <w:trHeight w:val="734"/>
+        </w:trPr>
+        <w:tc>
+          <w:tcPr>
+            <w:tcW w:w="2322" w:type="dxa"/>
+            <w:vAlign w:val="center"/>
+          </w:tcPr>
+          <w:p>
+            <w:pPr>
+              <w:jc w:val="center"/>
+              <w:rPr>
+                <w:rFonts w:ascii="Segoe UI" w:hAnsi="Segoe UI" w:cs="Segoe UI"/>
+                <w:sz w:val="26"/>
+                <w:szCs w:val="26"/>
+              </w:rPr>
+            </w:pPr>
+            <w:r>
+              <w:rPr>
+                <w:rFonts w:ascii="Segoe UI" w:hAnsi="Segoe UI" w:cs="Segoe UI"/>
+                <w:sz w:val="26"/>
+                <w:szCs w:val="26"/>
+              </w:rPr>
               <w:t>is_actived</w:t>
             </w:r>
           </w:p>
@@ -3964,6 +4034,7 @@
           <w:sz w:val="26"/>
           <w:szCs w:val="26"/>
         </w:rPr>
+        <w:lastRenderedPageBreak/>
         <w:t>COMMENT</w:t>
       </w:r>
       <w:bookmarkEnd w:id="5"/>
@@ -4304,7 +4375,6 @@
           <w:sz w:val="26"/>
           <w:szCs w:val="26"/>
         </w:rPr>
-        <w:lastRenderedPageBreak/>
         <w:t>DELETE</w:t>
       </w:r>
       <w:r>
@@ -4584,278 +4654,6 @@
         <w:t xml:space="preserve"> hợp lệ.</w:t>
       </w:r>
     </w:p>
-    <w:p>
-      <w:pPr>
-        <w:spacing w:after="0"/>
-        <w:rPr>
-          <w:rFonts w:ascii="Segoe UI" w:hAnsi="Segoe UI" w:cs="Segoe UI"/>
-          <w:b/>
-          <w:sz w:val="26"/>
-          <w:szCs w:val="26"/>
-        </w:rPr>
-      </w:pPr>
-      <w:r>
-        <w:rPr>
-          <w:rFonts w:ascii="Segoe UI" w:hAnsi="Segoe UI" w:cs="Segoe UI"/>
-          <w:b/>
-          <w:sz w:val="26"/>
-          <w:szCs w:val="26"/>
-        </w:rPr>
-        <w:t>Kết quả trả về:</w:t>
-      </w:r>
-    </w:p>
-    <w:tbl>
-      <w:tblPr>
-        <w:tblStyle w:val="TableGrid"/>
-        <w:tblW w:w="0" w:type="auto"/>
-        <w:tblBorders>
-          <w:top w:val="none" w:sz="0" w:space="0" w:color="auto"/>
-          <w:left w:val="none" w:sz="0" w:space="0" w:color="auto"/>
-          <w:bottom w:val="none" w:sz="0" w:space="0" w:color="auto"/>
-          <w:right w:val="none" w:sz="0" w:space="0" w:color="auto"/>
-          <w:insideH w:val="none" w:sz="0" w:space="0" w:color="auto"/>
-          <w:insideV w:val="none" w:sz="0" w:space="0" w:color="auto"/>
-        </w:tblBorders>
-        <w:tblLook w:val="04A0" w:firstRow="1" w:lastRow="0" w:firstColumn="1" w:lastColumn="0" w:noHBand="0" w:noVBand="1"/>
-      </w:tblPr>
-      <w:tblGrid>
-        <w:gridCol w:w="4814"/>
-        <w:gridCol w:w="4814"/>
-      </w:tblGrid>
-      <w:tr>
-        <w:trPr>
-          <w:trHeight w:val="1133"/>
-        </w:trPr>
-        <w:tc>
-          <w:tcPr>
-            <w:tcW w:w="4814" w:type="dxa"/>
-          </w:tcPr>
-          <w:p>
-            <w:pPr>
-              <w:tabs>
-                <w:tab w:val="left" w:pos="916"/>
-                <w:tab w:val="left" w:pos="1832"/>
-                <w:tab w:val="left" w:pos="2748"/>
-                <w:tab w:val="left" w:pos="3664"/>
-                <w:tab w:val="left" w:pos="4580"/>
-                <w:tab w:val="left" w:pos="5496"/>
-                <w:tab w:val="left" w:pos="6412"/>
-                <w:tab w:val="left" w:pos="7328"/>
-                <w:tab w:val="left" w:pos="8244"/>
-                <w:tab w:val="left" w:pos="9160"/>
-                <w:tab w:val="left" w:pos="10076"/>
-                <w:tab w:val="left" w:pos="10992"/>
-                <w:tab w:val="left" w:pos="11908"/>
-                <w:tab w:val="left" w:pos="12824"/>
-                <w:tab w:val="left" w:pos="13740"/>
-                <w:tab w:val="left" w:pos="14656"/>
-              </w:tabs>
-              <w:rPr>
-                <w:rFonts w:ascii="Segoe UI" w:eastAsia="Times New Roman" w:hAnsi="Segoe UI" w:cs="Segoe UI"/>
-                <w:sz w:val="26"/>
-                <w:szCs w:val="26"/>
-              </w:rPr>
-            </w:pPr>
-            <w:r>
-              <w:rPr>
-                <w:rFonts w:ascii="Segoe UI" w:eastAsia="Times New Roman" w:hAnsi="Segoe UI" w:cs="Segoe UI"/>
-                <w:sz w:val="26"/>
-                <w:szCs w:val="26"/>
-              </w:rPr>
-              <w:t>{</w:t>
-            </w:r>
-          </w:p>
-          <w:p>
-            <w:pPr>
-              <w:tabs>
-                <w:tab w:val="left" w:pos="916"/>
-                <w:tab w:val="left" w:pos="1832"/>
-                <w:tab w:val="left" w:pos="2748"/>
-                <w:tab w:val="left" w:pos="3664"/>
-                <w:tab w:val="left" w:pos="4580"/>
-                <w:tab w:val="left" w:pos="5496"/>
-                <w:tab w:val="left" w:pos="6412"/>
-                <w:tab w:val="left" w:pos="7328"/>
-                <w:tab w:val="left" w:pos="8244"/>
-                <w:tab w:val="left" w:pos="9160"/>
-                <w:tab w:val="left" w:pos="10076"/>
-                <w:tab w:val="left" w:pos="10992"/>
-                <w:tab w:val="left" w:pos="11908"/>
-                <w:tab w:val="left" w:pos="12824"/>
-                <w:tab w:val="left" w:pos="13740"/>
-                <w:tab w:val="left" w:pos="14656"/>
-              </w:tabs>
-              <w:rPr>
-                <w:rFonts w:ascii="Segoe UI" w:eastAsia="Times New Roman" w:hAnsi="Segoe UI" w:cs="Segoe UI"/>
-                <w:sz w:val="26"/>
-                <w:szCs w:val="26"/>
-              </w:rPr>
-            </w:pPr>
-            <w:r>
-              <w:rPr>
-                <w:rFonts w:ascii="Segoe UI" w:eastAsia="Times New Roman" w:hAnsi="Segoe UI" w:cs="Segoe UI"/>
-                <w:sz w:val="26"/>
-                <w:szCs w:val="26"/>
-              </w:rPr>
-              <w:t xml:space="preserve">  "success": true</w:t>
-            </w:r>
-          </w:p>
-          <w:p>
-            <w:pPr>
-              <w:tabs>
-                <w:tab w:val="left" w:pos="916"/>
-                <w:tab w:val="left" w:pos="1832"/>
-                <w:tab w:val="left" w:pos="2748"/>
-                <w:tab w:val="left" w:pos="3664"/>
-                <w:tab w:val="left" w:pos="4580"/>
-                <w:tab w:val="left" w:pos="5496"/>
-                <w:tab w:val="left" w:pos="6412"/>
-                <w:tab w:val="left" w:pos="7328"/>
-                <w:tab w:val="left" w:pos="8244"/>
-                <w:tab w:val="left" w:pos="9160"/>
-                <w:tab w:val="left" w:pos="10076"/>
-                <w:tab w:val="left" w:pos="10992"/>
-                <w:tab w:val="left" w:pos="11908"/>
-                <w:tab w:val="left" w:pos="12824"/>
-                <w:tab w:val="left" w:pos="13740"/>
-                <w:tab w:val="left" w:pos="14656"/>
-              </w:tabs>
-              <w:rPr>
-                <w:rFonts w:ascii="Segoe UI" w:eastAsia="Times New Roman" w:hAnsi="Segoe UI" w:cs="Segoe UI"/>
-                <w:sz w:val="26"/>
-                <w:szCs w:val="26"/>
-              </w:rPr>
-            </w:pPr>
-            <w:r>
-              <w:rPr>
-                <w:rFonts w:ascii="Segoe UI" w:eastAsia="Times New Roman" w:hAnsi="Segoe UI" w:cs="Segoe UI"/>
-                <w:sz w:val="26"/>
-                <w:szCs w:val="26"/>
-              </w:rPr>
-              <w:t>}</w:t>
-            </w:r>
-          </w:p>
-        </w:tc>
-        <w:tc>
-          <w:tcPr>
-            <w:tcW w:w="4814" w:type="dxa"/>
-          </w:tcPr>
-          <w:p>
-            <w:pPr>
-              <w:tabs>
-                <w:tab w:val="left" w:pos="916"/>
-                <w:tab w:val="left" w:pos="1832"/>
-                <w:tab w:val="left" w:pos="2748"/>
-                <w:tab w:val="left" w:pos="3664"/>
-                <w:tab w:val="left" w:pos="4580"/>
-                <w:tab w:val="left" w:pos="5496"/>
-                <w:tab w:val="left" w:pos="6412"/>
-                <w:tab w:val="left" w:pos="7328"/>
-                <w:tab w:val="left" w:pos="8244"/>
-                <w:tab w:val="left" w:pos="9160"/>
-                <w:tab w:val="left" w:pos="10076"/>
-                <w:tab w:val="left" w:pos="10992"/>
-                <w:tab w:val="left" w:pos="11908"/>
-                <w:tab w:val="left" w:pos="12824"/>
-                <w:tab w:val="left" w:pos="13740"/>
-                <w:tab w:val="left" w:pos="14656"/>
-              </w:tabs>
-              <w:rPr>
-                <w:rFonts w:ascii="Segoe UI" w:eastAsia="Times New Roman" w:hAnsi="Segoe UI" w:cs="Segoe UI"/>
-                <w:sz w:val="26"/>
-                <w:szCs w:val="26"/>
-              </w:rPr>
-            </w:pPr>
-            <w:r>
-              <w:rPr>
-                <w:rFonts w:ascii="Segoe UI" w:eastAsia="Times New Roman" w:hAnsi="Segoe UI" w:cs="Segoe UI"/>
-                <w:sz w:val="26"/>
-                <w:szCs w:val="26"/>
-              </w:rPr>
-              <w:t>{</w:t>
-            </w:r>
-          </w:p>
-          <w:p>
-            <w:pPr>
-              <w:tabs>
-                <w:tab w:val="left" w:pos="916"/>
-                <w:tab w:val="left" w:pos="1832"/>
-                <w:tab w:val="left" w:pos="2748"/>
-                <w:tab w:val="left" w:pos="3664"/>
-                <w:tab w:val="left" w:pos="4580"/>
-                <w:tab w:val="left" w:pos="5496"/>
-                <w:tab w:val="left" w:pos="6412"/>
-                <w:tab w:val="left" w:pos="7328"/>
-                <w:tab w:val="left" w:pos="8244"/>
-                <w:tab w:val="left" w:pos="9160"/>
-                <w:tab w:val="left" w:pos="10076"/>
-                <w:tab w:val="left" w:pos="10992"/>
-                <w:tab w:val="left" w:pos="11908"/>
-                <w:tab w:val="left" w:pos="12824"/>
-                <w:tab w:val="left" w:pos="13740"/>
-                <w:tab w:val="left" w:pos="14656"/>
-              </w:tabs>
-              <w:rPr>
-                <w:rFonts w:ascii="Segoe UI" w:eastAsia="Times New Roman" w:hAnsi="Segoe UI" w:cs="Segoe UI"/>
-                <w:sz w:val="26"/>
-                <w:szCs w:val="26"/>
-              </w:rPr>
-            </w:pPr>
-            <w:r>
-              <w:rPr>
-                <w:rFonts w:ascii="Segoe UI" w:eastAsia="Times New Roman" w:hAnsi="Segoe UI" w:cs="Segoe UI"/>
-                <w:sz w:val="26"/>
-                <w:szCs w:val="26"/>
-              </w:rPr>
-              <w:t xml:space="preserve">  "success": </w:t>
-            </w:r>
-            <w:r>
-              <w:rPr>
-                <w:rFonts w:ascii="Segoe UI" w:eastAsia="Times New Roman" w:hAnsi="Segoe UI" w:cs="Segoe UI"/>
-                <w:sz w:val="26"/>
-                <w:szCs w:val="26"/>
-              </w:rPr>
-              <w:t>false</w:t>
-            </w:r>
-          </w:p>
-          <w:p>
-            <w:pPr>
-              <w:tabs>
-                <w:tab w:val="left" w:pos="916"/>
-                <w:tab w:val="left" w:pos="1832"/>
-                <w:tab w:val="left" w:pos="2748"/>
-                <w:tab w:val="left" w:pos="3664"/>
-                <w:tab w:val="left" w:pos="4580"/>
-                <w:tab w:val="left" w:pos="5496"/>
-                <w:tab w:val="left" w:pos="6412"/>
-                <w:tab w:val="left" w:pos="7328"/>
-                <w:tab w:val="left" w:pos="8244"/>
-                <w:tab w:val="left" w:pos="9160"/>
-                <w:tab w:val="left" w:pos="10076"/>
-                <w:tab w:val="left" w:pos="10992"/>
-                <w:tab w:val="left" w:pos="11908"/>
-                <w:tab w:val="left" w:pos="12824"/>
-                <w:tab w:val="left" w:pos="13740"/>
-                <w:tab w:val="left" w:pos="14656"/>
-              </w:tabs>
-              <w:rPr>
-                <w:rFonts w:ascii="Segoe UI" w:eastAsia="Times New Roman" w:hAnsi="Segoe UI" w:cs="Segoe UI"/>
-                <w:sz w:val="26"/>
-                <w:szCs w:val="26"/>
-              </w:rPr>
-            </w:pPr>
-            <w:r>
-              <w:rPr>
-                <w:rFonts w:ascii="Segoe UI" w:eastAsia="Times New Roman" w:hAnsi="Segoe UI" w:cs="Segoe UI"/>
-                <w:sz w:val="26"/>
-                <w:szCs w:val="26"/>
-              </w:rPr>
-              <w:t>}</w:t>
-            </w:r>
-          </w:p>
-        </w:tc>
-      </w:tr>
-    </w:tbl>
     <w:p>
       <w:pPr>
         <w:rPr>
@@ -5837,293 +5635,21 @@
     </w:p>
     <w:p>
       <w:pPr>
-        <w:spacing w:after="0"/>
-        <w:rPr>
-          <w:rFonts w:ascii="Segoe UI" w:hAnsi="Segoe UI" w:cs="Segoe UI"/>
-          <w:b/>
-          <w:sz w:val="26"/>
-          <w:szCs w:val="26"/>
-        </w:rPr>
-      </w:pPr>
-      <w:r>
-        <w:rPr>
-          <w:rFonts w:ascii="Segoe UI" w:hAnsi="Segoe UI" w:cs="Segoe UI"/>
-          <w:b/>
-          <w:sz w:val="26"/>
-          <w:szCs w:val="26"/>
-        </w:rPr>
-        <w:t>Kết quả trả về:</w:t>
-      </w:r>
-    </w:p>
-    <w:tbl>
-      <w:tblPr>
-        <w:tblStyle w:val="TableGrid"/>
-        <w:tblW w:w="0" w:type="auto"/>
-        <w:tblBorders>
-          <w:top w:val="none" w:sz="0" w:space="0" w:color="auto"/>
-          <w:left w:val="none" w:sz="0" w:space="0" w:color="auto"/>
-          <w:bottom w:val="none" w:sz="0" w:space="0" w:color="auto"/>
-          <w:right w:val="none" w:sz="0" w:space="0" w:color="auto"/>
-          <w:insideH w:val="none" w:sz="0" w:space="0" w:color="auto"/>
-          <w:insideV w:val="none" w:sz="0" w:space="0" w:color="auto"/>
-        </w:tblBorders>
-        <w:tblLook w:val="04A0" w:firstRow="1" w:lastRow="0" w:firstColumn="1" w:lastColumn="0" w:noHBand="0" w:noVBand="1"/>
-      </w:tblPr>
-      <w:tblGrid>
-        <w:gridCol w:w="4814"/>
-        <w:gridCol w:w="4814"/>
-      </w:tblGrid>
-      <w:tr>
-        <w:trPr>
-          <w:trHeight w:val="1133"/>
-        </w:trPr>
-        <w:tc>
-          <w:tcPr>
-            <w:tcW w:w="4814" w:type="dxa"/>
-          </w:tcPr>
-          <w:p>
-            <w:pPr>
-              <w:tabs>
-                <w:tab w:val="left" w:pos="916"/>
-                <w:tab w:val="left" w:pos="1832"/>
-                <w:tab w:val="left" w:pos="2748"/>
-                <w:tab w:val="left" w:pos="3664"/>
-                <w:tab w:val="left" w:pos="4580"/>
-                <w:tab w:val="left" w:pos="5496"/>
-                <w:tab w:val="left" w:pos="6412"/>
-                <w:tab w:val="left" w:pos="7328"/>
-                <w:tab w:val="left" w:pos="8244"/>
-                <w:tab w:val="left" w:pos="9160"/>
-                <w:tab w:val="left" w:pos="10076"/>
-                <w:tab w:val="left" w:pos="10992"/>
-                <w:tab w:val="left" w:pos="11908"/>
-                <w:tab w:val="left" w:pos="12824"/>
-                <w:tab w:val="left" w:pos="13740"/>
-                <w:tab w:val="left" w:pos="14656"/>
-              </w:tabs>
-              <w:rPr>
-                <w:rFonts w:ascii="Segoe UI" w:eastAsia="Times New Roman" w:hAnsi="Segoe UI" w:cs="Segoe UI"/>
-                <w:sz w:val="26"/>
-                <w:szCs w:val="26"/>
-              </w:rPr>
-            </w:pPr>
-            <w:r>
-              <w:rPr>
-                <w:rFonts w:ascii="Segoe UI" w:eastAsia="Times New Roman" w:hAnsi="Segoe UI" w:cs="Segoe UI"/>
-                <w:sz w:val="26"/>
-                <w:szCs w:val="26"/>
-              </w:rPr>
-              <w:lastRenderedPageBreak/>
-              <w:t>{</w:t>
-            </w:r>
-          </w:p>
-          <w:p>
-            <w:pPr>
-              <w:tabs>
-                <w:tab w:val="left" w:pos="916"/>
-                <w:tab w:val="left" w:pos="1832"/>
-                <w:tab w:val="left" w:pos="2748"/>
-                <w:tab w:val="left" w:pos="3664"/>
-                <w:tab w:val="left" w:pos="4580"/>
-                <w:tab w:val="left" w:pos="5496"/>
-                <w:tab w:val="left" w:pos="6412"/>
-                <w:tab w:val="left" w:pos="7328"/>
-                <w:tab w:val="left" w:pos="8244"/>
-                <w:tab w:val="left" w:pos="9160"/>
-                <w:tab w:val="left" w:pos="10076"/>
-                <w:tab w:val="left" w:pos="10992"/>
-                <w:tab w:val="left" w:pos="11908"/>
-                <w:tab w:val="left" w:pos="12824"/>
-                <w:tab w:val="left" w:pos="13740"/>
-                <w:tab w:val="left" w:pos="14656"/>
-              </w:tabs>
-              <w:rPr>
-                <w:rFonts w:ascii="Segoe UI" w:eastAsia="Times New Roman" w:hAnsi="Segoe UI" w:cs="Segoe UI"/>
-                <w:sz w:val="26"/>
-                <w:szCs w:val="26"/>
-              </w:rPr>
-            </w:pPr>
-            <w:r>
-              <w:rPr>
-                <w:rFonts w:ascii="Segoe UI" w:eastAsia="Times New Roman" w:hAnsi="Segoe UI" w:cs="Segoe UI"/>
-                <w:sz w:val="26"/>
-                <w:szCs w:val="26"/>
-              </w:rPr>
-              <w:t xml:space="preserve">  "success": true</w:t>
-            </w:r>
-          </w:p>
-          <w:p>
-            <w:pPr>
-              <w:tabs>
-                <w:tab w:val="left" w:pos="916"/>
-                <w:tab w:val="left" w:pos="1832"/>
-                <w:tab w:val="left" w:pos="2748"/>
-                <w:tab w:val="left" w:pos="3664"/>
-                <w:tab w:val="left" w:pos="4580"/>
-                <w:tab w:val="left" w:pos="5496"/>
-                <w:tab w:val="left" w:pos="6412"/>
-                <w:tab w:val="left" w:pos="7328"/>
-                <w:tab w:val="left" w:pos="8244"/>
-                <w:tab w:val="left" w:pos="9160"/>
-                <w:tab w:val="left" w:pos="10076"/>
-                <w:tab w:val="left" w:pos="10992"/>
-                <w:tab w:val="left" w:pos="11908"/>
-                <w:tab w:val="left" w:pos="12824"/>
-                <w:tab w:val="left" w:pos="13740"/>
-                <w:tab w:val="left" w:pos="14656"/>
-              </w:tabs>
-              <w:rPr>
-                <w:rFonts w:ascii="Segoe UI" w:eastAsia="Times New Roman" w:hAnsi="Segoe UI" w:cs="Segoe UI"/>
-                <w:sz w:val="26"/>
-                <w:szCs w:val="26"/>
-              </w:rPr>
-            </w:pPr>
-            <w:r>
-              <w:rPr>
-                <w:rFonts w:ascii="Segoe UI" w:eastAsia="Times New Roman" w:hAnsi="Segoe UI" w:cs="Segoe UI"/>
-                <w:sz w:val="26"/>
-                <w:szCs w:val="26"/>
-              </w:rPr>
-              <w:t>}</w:t>
-            </w:r>
-          </w:p>
-        </w:tc>
-        <w:tc>
-          <w:tcPr>
-            <w:tcW w:w="4814" w:type="dxa"/>
-          </w:tcPr>
-          <w:p>
-            <w:pPr>
-              <w:tabs>
-                <w:tab w:val="left" w:pos="916"/>
-                <w:tab w:val="left" w:pos="1832"/>
-                <w:tab w:val="left" w:pos="2748"/>
-                <w:tab w:val="left" w:pos="3664"/>
-                <w:tab w:val="left" w:pos="4580"/>
-                <w:tab w:val="left" w:pos="5496"/>
-                <w:tab w:val="left" w:pos="6412"/>
-                <w:tab w:val="left" w:pos="7328"/>
-                <w:tab w:val="left" w:pos="8244"/>
-                <w:tab w:val="left" w:pos="9160"/>
-                <w:tab w:val="left" w:pos="10076"/>
-                <w:tab w:val="left" w:pos="10992"/>
-                <w:tab w:val="left" w:pos="11908"/>
-                <w:tab w:val="left" w:pos="12824"/>
-                <w:tab w:val="left" w:pos="13740"/>
-                <w:tab w:val="left" w:pos="14656"/>
-              </w:tabs>
-              <w:rPr>
-                <w:rFonts w:ascii="Segoe UI" w:eastAsia="Times New Roman" w:hAnsi="Segoe UI" w:cs="Segoe UI"/>
-                <w:sz w:val="26"/>
-                <w:szCs w:val="26"/>
-              </w:rPr>
-            </w:pPr>
-            <w:r>
-              <w:rPr>
-                <w:rFonts w:ascii="Segoe UI" w:eastAsia="Times New Roman" w:hAnsi="Segoe UI" w:cs="Segoe UI"/>
-                <w:sz w:val="26"/>
-                <w:szCs w:val="26"/>
-              </w:rPr>
-              <w:t>{</w:t>
-            </w:r>
-          </w:p>
-          <w:p>
-            <w:pPr>
-              <w:tabs>
-                <w:tab w:val="left" w:pos="916"/>
-                <w:tab w:val="left" w:pos="1832"/>
-                <w:tab w:val="left" w:pos="2748"/>
-                <w:tab w:val="left" w:pos="3664"/>
-                <w:tab w:val="left" w:pos="4580"/>
-                <w:tab w:val="left" w:pos="5496"/>
-                <w:tab w:val="left" w:pos="6412"/>
-                <w:tab w:val="left" w:pos="7328"/>
-                <w:tab w:val="left" w:pos="8244"/>
-                <w:tab w:val="left" w:pos="9160"/>
-                <w:tab w:val="left" w:pos="10076"/>
-                <w:tab w:val="left" w:pos="10992"/>
-                <w:tab w:val="left" w:pos="11908"/>
-                <w:tab w:val="left" w:pos="12824"/>
-                <w:tab w:val="left" w:pos="13740"/>
-                <w:tab w:val="left" w:pos="14656"/>
-              </w:tabs>
-              <w:rPr>
-                <w:rFonts w:ascii="Segoe UI" w:eastAsia="Times New Roman" w:hAnsi="Segoe UI" w:cs="Segoe UI"/>
-                <w:sz w:val="26"/>
-                <w:szCs w:val="26"/>
-              </w:rPr>
-            </w:pPr>
-            <w:r>
-              <w:rPr>
-                <w:rFonts w:ascii="Segoe UI" w:eastAsia="Times New Roman" w:hAnsi="Segoe UI" w:cs="Segoe UI"/>
-                <w:sz w:val="26"/>
-                <w:szCs w:val="26"/>
-              </w:rPr>
-              <w:t xml:space="preserve">  "success": </w:t>
-            </w:r>
-            <w:r>
-              <w:rPr>
-                <w:rFonts w:ascii="Segoe UI" w:eastAsia="Times New Roman" w:hAnsi="Segoe UI" w:cs="Segoe UI"/>
-                <w:sz w:val="26"/>
-                <w:szCs w:val="26"/>
-              </w:rPr>
-              <w:t>false</w:t>
-            </w:r>
-          </w:p>
-          <w:p>
-            <w:pPr>
-              <w:tabs>
-                <w:tab w:val="left" w:pos="916"/>
-                <w:tab w:val="left" w:pos="1832"/>
-                <w:tab w:val="left" w:pos="2748"/>
-                <w:tab w:val="left" w:pos="3664"/>
-                <w:tab w:val="left" w:pos="4580"/>
-                <w:tab w:val="left" w:pos="5496"/>
-                <w:tab w:val="left" w:pos="6412"/>
-                <w:tab w:val="left" w:pos="7328"/>
-                <w:tab w:val="left" w:pos="8244"/>
-                <w:tab w:val="left" w:pos="9160"/>
-                <w:tab w:val="left" w:pos="10076"/>
-                <w:tab w:val="left" w:pos="10992"/>
-                <w:tab w:val="left" w:pos="11908"/>
-                <w:tab w:val="left" w:pos="12824"/>
-                <w:tab w:val="left" w:pos="13740"/>
-                <w:tab w:val="left" w:pos="14656"/>
-              </w:tabs>
-              <w:rPr>
-                <w:rFonts w:ascii="Segoe UI" w:eastAsia="Times New Roman" w:hAnsi="Segoe UI" w:cs="Segoe UI"/>
-                <w:sz w:val="26"/>
-                <w:szCs w:val="26"/>
-              </w:rPr>
-            </w:pPr>
-            <w:r>
-              <w:rPr>
-                <w:rFonts w:ascii="Segoe UI" w:eastAsia="Times New Roman" w:hAnsi="Segoe UI" w:cs="Segoe UI"/>
-                <w:sz w:val="26"/>
-                <w:szCs w:val="26"/>
-              </w:rPr>
-              <w:t>}</w:t>
-            </w:r>
-          </w:p>
-        </w:tc>
-      </w:tr>
-    </w:tbl>
-    <w:p>
-      <w:pPr>
-        <w:rPr>
-          <w:rFonts w:ascii="Segoe UI" w:hAnsi="Segoe UI" w:cs="Segoe UI"/>
-          <w:b/>
-          <w:sz w:val="26"/>
-          <w:szCs w:val="26"/>
-        </w:rPr>
-      </w:pPr>
-      <w:r>
-        <w:rPr>
-          <w:rFonts w:ascii="Segoe UI" w:hAnsi="Segoe UI" w:cs="Segoe UI"/>
-          <w:b/>
-          <w:sz w:val="26"/>
-          <w:szCs w:val="26"/>
-        </w:rPr>
+        <w:rPr>
+          <w:rFonts w:ascii="Segoe UI" w:hAnsi="Segoe UI" w:cs="Segoe UI"/>
+          <w:b/>
+          <w:sz w:val="26"/>
+          <w:szCs w:val="26"/>
+        </w:rPr>
+      </w:pPr>
+      <w:r>
+        <w:rPr>
+          <w:rFonts w:ascii="Segoe UI" w:hAnsi="Segoe UI" w:cs="Segoe UI"/>
+          <w:b/>
+          <w:sz w:val="26"/>
+          <w:szCs w:val="26"/>
+        </w:rPr>
+        <w:lastRenderedPageBreak/>
         <w:t>Thuộc tính:</w:t>
       </w:r>
     </w:p>
@@ -7646,7 +7172,6 @@
           <w:sz w:val="26"/>
           <w:szCs w:val="26"/>
         </w:rPr>
-        <w:lastRenderedPageBreak/>
         <w:t xml:space="preserve">User phải được định danh thông qua </w:t>
       </w:r>
       <w:r>
@@ -7669,292 +7194,21 @@
     </w:p>
     <w:p>
       <w:pPr>
-        <w:spacing w:after="0"/>
-        <w:rPr>
-          <w:rFonts w:ascii="Segoe UI" w:hAnsi="Segoe UI" w:cs="Segoe UI"/>
-          <w:b/>
-          <w:sz w:val="26"/>
-          <w:szCs w:val="26"/>
-        </w:rPr>
-      </w:pPr>
-      <w:r>
-        <w:rPr>
-          <w:rFonts w:ascii="Segoe UI" w:hAnsi="Segoe UI" w:cs="Segoe UI"/>
-          <w:b/>
-          <w:sz w:val="26"/>
-          <w:szCs w:val="26"/>
-        </w:rPr>
-        <w:t>Kết quả trả về:</w:t>
-      </w:r>
-    </w:p>
-    <w:tbl>
-      <w:tblPr>
-        <w:tblStyle w:val="TableGrid"/>
-        <w:tblW w:w="0" w:type="auto"/>
-        <w:tblBorders>
-          <w:top w:val="none" w:sz="0" w:space="0" w:color="auto"/>
-          <w:left w:val="none" w:sz="0" w:space="0" w:color="auto"/>
-          <w:bottom w:val="none" w:sz="0" w:space="0" w:color="auto"/>
-          <w:right w:val="none" w:sz="0" w:space="0" w:color="auto"/>
-          <w:insideH w:val="none" w:sz="0" w:space="0" w:color="auto"/>
-          <w:insideV w:val="none" w:sz="0" w:space="0" w:color="auto"/>
-        </w:tblBorders>
-        <w:tblLook w:val="04A0" w:firstRow="1" w:lastRow="0" w:firstColumn="1" w:lastColumn="0" w:noHBand="0" w:noVBand="1"/>
-      </w:tblPr>
-      <w:tblGrid>
-        <w:gridCol w:w="4814"/>
-        <w:gridCol w:w="4814"/>
-      </w:tblGrid>
-      <w:tr>
-        <w:trPr>
-          <w:trHeight w:val="1133"/>
-        </w:trPr>
-        <w:tc>
-          <w:tcPr>
-            <w:tcW w:w="4814" w:type="dxa"/>
-          </w:tcPr>
-          <w:p>
-            <w:pPr>
-              <w:tabs>
-                <w:tab w:val="left" w:pos="916"/>
-                <w:tab w:val="left" w:pos="1832"/>
-                <w:tab w:val="left" w:pos="2748"/>
-                <w:tab w:val="left" w:pos="3664"/>
-                <w:tab w:val="left" w:pos="4580"/>
-                <w:tab w:val="left" w:pos="5496"/>
-                <w:tab w:val="left" w:pos="6412"/>
-                <w:tab w:val="left" w:pos="7328"/>
-                <w:tab w:val="left" w:pos="8244"/>
-                <w:tab w:val="left" w:pos="9160"/>
-                <w:tab w:val="left" w:pos="10076"/>
-                <w:tab w:val="left" w:pos="10992"/>
-                <w:tab w:val="left" w:pos="11908"/>
-                <w:tab w:val="left" w:pos="12824"/>
-                <w:tab w:val="left" w:pos="13740"/>
-                <w:tab w:val="left" w:pos="14656"/>
-              </w:tabs>
-              <w:rPr>
-                <w:rFonts w:ascii="Segoe UI" w:eastAsia="Times New Roman" w:hAnsi="Segoe UI" w:cs="Segoe UI"/>
-                <w:sz w:val="26"/>
-                <w:szCs w:val="26"/>
-              </w:rPr>
-            </w:pPr>
-            <w:r>
-              <w:rPr>
-                <w:rFonts w:ascii="Segoe UI" w:eastAsia="Times New Roman" w:hAnsi="Segoe UI" w:cs="Segoe UI"/>
-                <w:sz w:val="26"/>
-                <w:szCs w:val="26"/>
-              </w:rPr>
-              <w:t>{</w:t>
-            </w:r>
-          </w:p>
-          <w:p>
-            <w:pPr>
-              <w:tabs>
-                <w:tab w:val="left" w:pos="916"/>
-                <w:tab w:val="left" w:pos="1832"/>
-                <w:tab w:val="left" w:pos="2748"/>
-                <w:tab w:val="left" w:pos="3664"/>
-                <w:tab w:val="left" w:pos="4580"/>
-                <w:tab w:val="left" w:pos="5496"/>
-                <w:tab w:val="left" w:pos="6412"/>
-                <w:tab w:val="left" w:pos="7328"/>
-                <w:tab w:val="left" w:pos="8244"/>
-                <w:tab w:val="left" w:pos="9160"/>
-                <w:tab w:val="left" w:pos="10076"/>
-                <w:tab w:val="left" w:pos="10992"/>
-                <w:tab w:val="left" w:pos="11908"/>
-                <w:tab w:val="left" w:pos="12824"/>
-                <w:tab w:val="left" w:pos="13740"/>
-                <w:tab w:val="left" w:pos="14656"/>
-              </w:tabs>
-              <w:rPr>
-                <w:rFonts w:ascii="Segoe UI" w:eastAsia="Times New Roman" w:hAnsi="Segoe UI" w:cs="Segoe UI"/>
-                <w:sz w:val="26"/>
-                <w:szCs w:val="26"/>
-              </w:rPr>
-            </w:pPr>
-            <w:r>
-              <w:rPr>
-                <w:rFonts w:ascii="Segoe UI" w:eastAsia="Times New Roman" w:hAnsi="Segoe UI" w:cs="Segoe UI"/>
-                <w:sz w:val="26"/>
-                <w:szCs w:val="26"/>
-              </w:rPr>
-              <w:t xml:space="preserve">  "success": true</w:t>
-            </w:r>
-          </w:p>
-          <w:p>
-            <w:pPr>
-              <w:tabs>
-                <w:tab w:val="left" w:pos="916"/>
-                <w:tab w:val="left" w:pos="1832"/>
-                <w:tab w:val="left" w:pos="2748"/>
-                <w:tab w:val="left" w:pos="3664"/>
-                <w:tab w:val="left" w:pos="4580"/>
-                <w:tab w:val="left" w:pos="5496"/>
-                <w:tab w:val="left" w:pos="6412"/>
-                <w:tab w:val="left" w:pos="7328"/>
-                <w:tab w:val="left" w:pos="8244"/>
-                <w:tab w:val="left" w:pos="9160"/>
-                <w:tab w:val="left" w:pos="10076"/>
-                <w:tab w:val="left" w:pos="10992"/>
-                <w:tab w:val="left" w:pos="11908"/>
-                <w:tab w:val="left" w:pos="12824"/>
-                <w:tab w:val="left" w:pos="13740"/>
-                <w:tab w:val="left" w:pos="14656"/>
-              </w:tabs>
-              <w:rPr>
-                <w:rFonts w:ascii="Segoe UI" w:eastAsia="Times New Roman" w:hAnsi="Segoe UI" w:cs="Segoe UI"/>
-                <w:sz w:val="26"/>
-                <w:szCs w:val="26"/>
-              </w:rPr>
-            </w:pPr>
-            <w:r>
-              <w:rPr>
-                <w:rFonts w:ascii="Segoe UI" w:eastAsia="Times New Roman" w:hAnsi="Segoe UI" w:cs="Segoe UI"/>
-                <w:sz w:val="26"/>
-                <w:szCs w:val="26"/>
-              </w:rPr>
-              <w:t>}</w:t>
-            </w:r>
-          </w:p>
-        </w:tc>
-        <w:tc>
-          <w:tcPr>
-            <w:tcW w:w="4814" w:type="dxa"/>
-          </w:tcPr>
-          <w:p>
-            <w:pPr>
-              <w:tabs>
-                <w:tab w:val="left" w:pos="916"/>
-                <w:tab w:val="left" w:pos="1832"/>
-                <w:tab w:val="left" w:pos="2748"/>
-                <w:tab w:val="left" w:pos="3664"/>
-                <w:tab w:val="left" w:pos="4580"/>
-                <w:tab w:val="left" w:pos="5496"/>
-                <w:tab w:val="left" w:pos="6412"/>
-                <w:tab w:val="left" w:pos="7328"/>
-                <w:tab w:val="left" w:pos="8244"/>
-                <w:tab w:val="left" w:pos="9160"/>
-                <w:tab w:val="left" w:pos="10076"/>
-                <w:tab w:val="left" w:pos="10992"/>
-                <w:tab w:val="left" w:pos="11908"/>
-                <w:tab w:val="left" w:pos="12824"/>
-                <w:tab w:val="left" w:pos="13740"/>
-                <w:tab w:val="left" w:pos="14656"/>
-              </w:tabs>
-              <w:rPr>
-                <w:rFonts w:ascii="Segoe UI" w:eastAsia="Times New Roman" w:hAnsi="Segoe UI" w:cs="Segoe UI"/>
-                <w:sz w:val="26"/>
-                <w:szCs w:val="26"/>
-              </w:rPr>
-            </w:pPr>
-            <w:r>
-              <w:rPr>
-                <w:rFonts w:ascii="Segoe UI" w:eastAsia="Times New Roman" w:hAnsi="Segoe UI" w:cs="Segoe UI"/>
-                <w:sz w:val="26"/>
-                <w:szCs w:val="26"/>
-              </w:rPr>
-              <w:t>{</w:t>
-            </w:r>
-          </w:p>
-          <w:p>
-            <w:pPr>
-              <w:tabs>
-                <w:tab w:val="left" w:pos="916"/>
-                <w:tab w:val="left" w:pos="1832"/>
-                <w:tab w:val="left" w:pos="2748"/>
-                <w:tab w:val="left" w:pos="3664"/>
-                <w:tab w:val="left" w:pos="4580"/>
-                <w:tab w:val="left" w:pos="5496"/>
-                <w:tab w:val="left" w:pos="6412"/>
-                <w:tab w:val="left" w:pos="7328"/>
-                <w:tab w:val="left" w:pos="8244"/>
-                <w:tab w:val="left" w:pos="9160"/>
-                <w:tab w:val="left" w:pos="10076"/>
-                <w:tab w:val="left" w:pos="10992"/>
-                <w:tab w:val="left" w:pos="11908"/>
-                <w:tab w:val="left" w:pos="12824"/>
-                <w:tab w:val="left" w:pos="13740"/>
-                <w:tab w:val="left" w:pos="14656"/>
-              </w:tabs>
-              <w:rPr>
-                <w:rFonts w:ascii="Segoe UI" w:eastAsia="Times New Roman" w:hAnsi="Segoe UI" w:cs="Segoe UI"/>
-                <w:sz w:val="26"/>
-                <w:szCs w:val="26"/>
-              </w:rPr>
-            </w:pPr>
-            <w:r>
-              <w:rPr>
-                <w:rFonts w:ascii="Segoe UI" w:eastAsia="Times New Roman" w:hAnsi="Segoe UI" w:cs="Segoe UI"/>
-                <w:sz w:val="26"/>
-                <w:szCs w:val="26"/>
-              </w:rPr>
-              <w:t xml:space="preserve">  "success": </w:t>
-            </w:r>
-            <w:r>
-              <w:rPr>
-                <w:rFonts w:ascii="Segoe UI" w:eastAsia="Times New Roman" w:hAnsi="Segoe UI" w:cs="Segoe UI"/>
-                <w:sz w:val="26"/>
-                <w:szCs w:val="26"/>
-              </w:rPr>
-              <w:t>false</w:t>
-            </w:r>
-          </w:p>
-          <w:p>
-            <w:pPr>
-              <w:tabs>
-                <w:tab w:val="left" w:pos="916"/>
-                <w:tab w:val="left" w:pos="1832"/>
-                <w:tab w:val="left" w:pos="2748"/>
-                <w:tab w:val="left" w:pos="3664"/>
-                <w:tab w:val="left" w:pos="4580"/>
-                <w:tab w:val="left" w:pos="5496"/>
-                <w:tab w:val="left" w:pos="6412"/>
-                <w:tab w:val="left" w:pos="7328"/>
-                <w:tab w:val="left" w:pos="8244"/>
-                <w:tab w:val="left" w:pos="9160"/>
-                <w:tab w:val="left" w:pos="10076"/>
-                <w:tab w:val="left" w:pos="10992"/>
-                <w:tab w:val="left" w:pos="11908"/>
-                <w:tab w:val="left" w:pos="12824"/>
-                <w:tab w:val="left" w:pos="13740"/>
-                <w:tab w:val="left" w:pos="14656"/>
-              </w:tabs>
-              <w:rPr>
-                <w:rFonts w:ascii="Segoe UI" w:eastAsia="Times New Roman" w:hAnsi="Segoe UI" w:cs="Segoe UI"/>
-                <w:sz w:val="26"/>
-                <w:szCs w:val="26"/>
-              </w:rPr>
-            </w:pPr>
-            <w:r>
-              <w:rPr>
-                <w:rFonts w:ascii="Segoe UI" w:eastAsia="Times New Roman" w:hAnsi="Segoe UI" w:cs="Segoe UI"/>
-                <w:sz w:val="26"/>
-                <w:szCs w:val="26"/>
-              </w:rPr>
-              <w:t>}</w:t>
-            </w:r>
-          </w:p>
-        </w:tc>
-      </w:tr>
-    </w:tbl>
-    <w:p>
-      <w:pPr>
-        <w:rPr>
-          <w:rFonts w:ascii="Segoe UI" w:hAnsi="Segoe UI" w:cs="Segoe UI"/>
-          <w:b/>
-          <w:sz w:val="26"/>
-          <w:szCs w:val="26"/>
-        </w:rPr>
-      </w:pPr>
-      <w:r>
-        <w:rPr>
-          <w:rFonts w:ascii="Segoe UI" w:hAnsi="Segoe UI" w:cs="Segoe UI"/>
-          <w:b/>
-          <w:sz w:val="26"/>
-          <w:szCs w:val="26"/>
-        </w:rPr>
+        <w:rPr>
+          <w:rFonts w:ascii="Segoe UI" w:hAnsi="Segoe UI" w:cs="Segoe UI"/>
+          <w:b/>
+          <w:sz w:val="26"/>
+          <w:szCs w:val="26"/>
+        </w:rPr>
+      </w:pPr>
+      <w:r>
+        <w:rPr>
+          <w:rFonts w:ascii="Segoe UI" w:hAnsi="Segoe UI" w:cs="Segoe UI"/>
+          <w:b/>
+          <w:sz w:val="26"/>
+          <w:szCs w:val="26"/>
+        </w:rPr>
+        <w:lastRenderedPageBreak/>
         <w:t>Thuộc tính:</w:t>
       </w:r>
     </w:p>
@@ -9139,279 +8393,6 @@
     </w:p>
     <w:p>
       <w:pPr>
-        <w:spacing w:after="0"/>
-        <w:rPr>
-          <w:rFonts w:ascii="Segoe UI" w:hAnsi="Segoe UI" w:cs="Segoe UI"/>
-          <w:b/>
-          <w:sz w:val="26"/>
-          <w:szCs w:val="26"/>
-        </w:rPr>
-      </w:pPr>
-      <w:r>
-        <w:rPr>
-          <w:rFonts w:ascii="Segoe UI" w:hAnsi="Segoe UI" w:cs="Segoe UI"/>
-          <w:b/>
-          <w:sz w:val="26"/>
-          <w:szCs w:val="26"/>
-        </w:rPr>
-        <w:t>Kết quả trả về:</w:t>
-      </w:r>
-    </w:p>
-    <w:tbl>
-      <w:tblPr>
-        <w:tblStyle w:val="TableGrid"/>
-        <w:tblW w:w="0" w:type="auto"/>
-        <w:tblBorders>
-          <w:top w:val="none" w:sz="0" w:space="0" w:color="auto"/>
-          <w:left w:val="none" w:sz="0" w:space="0" w:color="auto"/>
-          <w:bottom w:val="none" w:sz="0" w:space="0" w:color="auto"/>
-          <w:right w:val="none" w:sz="0" w:space="0" w:color="auto"/>
-          <w:insideH w:val="none" w:sz="0" w:space="0" w:color="auto"/>
-          <w:insideV w:val="none" w:sz="0" w:space="0" w:color="auto"/>
-        </w:tblBorders>
-        <w:tblLook w:val="04A0" w:firstRow="1" w:lastRow="0" w:firstColumn="1" w:lastColumn="0" w:noHBand="0" w:noVBand="1"/>
-      </w:tblPr>
-      <w:tblGrid>
-        <w:gridCol w:w="4814"/>
-        <w:gridCol w:w="4814"/>
-      </w:tblGrid>
-      <w:tr>
-        <w:trPr>
-          <w:trHeight w:val="1133"/>
-        </w:trPr>
-        <w:tc>
-          <w:tcPr>
-            <w:tcW w:w="4814" w:type="dxa"/>
-          </w:tcPr>
-          <w:p>
-            <w:pPr>
-              <w:tabs>
-                <w:tab w:val="left" w:pos="916"/>
-                <w:tab w:val="left" w:pos="1832"/>
-                <w:tab w:val="left" w:pos="2748"/>
-                <w:tab w:val="left" w:pos="3664"/>
-                <w:tab w:val="left" w:pos="4580"/>
-                <w:tab w:val="left" w:pos="5496"/>
-                <w:tab w:val="left" w:pos="6412"/>
-                <w:tab w:val="left" w:pos="7328"/>
-                <w:tab w:val="left" w:pos="8244"/>
-                <w:tab w:val="left" w:pos="9160"/>
-                <w:tab w:val="left" w:pos="10076"/>
-                <w:tab w:val="left" w:pos="10992"/>
-                <w:tab w:val="left" w:pos="11908"/>
-                <w:tab w:val="left" w:pos="12824"/>
-                <w:tab w:val="left" w:pos="13740"/>
-                <w:tab w:val="left" w:pos="14656"/>
-              </w:tabs>
-              <w:rPr>
-                <w:rFonts w:ascii="Segoe UI" w:eastAsia="Times New Roman" w:hAnsi="Segoe UI" w:cs="Segoe UI"/>
-                <w:sz w:val="26"/>
-                <w:szCs w:val="26"/>
-              </w:rPr>
-            </w:pPr>
-            <w:r>
-              <w:rPr>
-                <w:rFonts w:ascii="Segoe UI" w:eastAsia="Times New Roman" w:hAnsi="Segoe UI" w:cs="Segoe UI"/>
-                <w:sz w:val="26"/>
-                <w:szCs w:val="26"/>
-              </w:rPr>
-              <w:lastRenderedPageBreak/>
-              <w:t>{</w:t>
-            </w:r>
-          </w:p>
-          <w:p>
-            <w:pPr>
-              <w:tabs>
-                <w:tab w:val="left" w:pos="916"/>
-                <w:tab w:val="left" w:pos="1832"/>
-                <w:tab w:val="left" w:pos="2748"/>
-                <w:tab w:val="left" w:pos="3664"/>
-                <w:tab w:val="left" w:pos="4580"/>
-                <w:tab w:val="left" w:pos="5496"/>
-                <w:tab w:val="left" w:pos="6412"/>
-                <w:tab w:val="left" w:pos="7328"/>
-                <w:tab w:val="left" w:pos="8244"/>
-                <w:tab w:val="left" w:pos="9160"/>
-                <w:tab w:val="left" w:pos="10076"/>
-                <w:tab w:val="left" w:pos="10992"/>
-                <w:tab w:val="left" w:pos="11908"/>
-                <w:tab w:val="left" w:pos="12824"/>
-                <w:tab w:val="left" w:pos="13740"/>
-                <w:tab w:val="left" w:pos="14656"/>
-              </w:tabs>
-              <w:rPr>
-                <w:rFonts w:ascii="Segoe UI" w:eastAsia="Times New Roman" w:hAnsi="Segoe UI" w:cs="Segoe UI"/>
-                <w:sz w:val="26"/>
-                <w:szCs w:val="26"/>
-              </w:rPr>
-            </w:pPr>
-            <w:r>
-              <w:rPr>
-                <w:rFonts w:ascii="Segoe UI" w:eastAsia="Times New Roman" w:hAnsi="Segoe UI" w:cs="Segoe UI"/>
-                <w:sz w:val="26"/>
-                <w:szCs w:val="26"/>
-              </w:rPr>
-              <w:t xml:space="preserve">  "success": true</w:t>
-            </w:r>
-          </w:p>
-          <w:p>
-            <w:pPr>
-              <w:tabs>
-                <w:tab w:val="left" w:pos="916"/>
-                <w:tab w:val="left" w:pos="1832"/>
-                <w:tab w:val="left" w:pos="2748"/>
-                <w:tab w:val="left" w:pos="3664"/>
-                <w:tab w:val="left" w:pos="4580"/>
-                <w:tab w:val="left" w:pos="5496"/>
-                <w:tab w:val="left" w:pos="6412"/>
-                <w:tab w:val="left" w:pos="7328"/>
-                <w:tab w:val="left" w:pos="8244"/>
-                <w:tab w:val="left" w:pos="9160"/>
-                <w:tab w:val="left" w:pos="10076"/>
-                <w:tab w:val="left" w:pos="10992"/>
-                <w:tab w:val="left" w:pos="11908"/>
-                <w:tab w:val="left" w:pos="12824"/>
-                <w:tab w:val="left" w:pos="13740"/>
-                <w:tab w:val="left" w:pos="14656"/>
-              </w:tabs>
-              <w:rPr>
-                <w:rFonts w:ascii="Segoe UI" w:eastAsia="Times New Roman" w:hAnsi="Segoe UI" w:cs="Segoe UI"/>
-                <w:sz w:val="26"/>
-                <w:szCs w:val="26"/>
-              </w:rPr>
-            </w:pPr>
-            <w:r>
-              <w:rPr>
-                <w:rFonts w:ascii="Segoe UI" w:eastAsia="Times New Roman" w:hAnsi="Segoe UI" w:cs="Segoe UI"/>
-                <w:sz w:val="26"/>
-                <w:szCs w:val="26"/>
-              </w:rPr>
-              <w:t>}</w:t>
-            </w:r>
-          </w:p>
-        </w:tc>
-        <w:tc>
-          <w:tcPr>
-            <w:tcW w:w="4814" w:type="dxa"/>
-          </w:tcPr>
-          <w:p>
-            <w:pPr>
-              <w:tabs>
-                <w:tab w:val="left" w:pos="916"/>
-                <w:tab w:val="left" w:pos="1832"/>
-                <w:tab w:val="left" w:pos="2748"/>
-                <w:tab w:val="left" w:pos="3664"/>
-                <w:tab w:val="left" w:pos="4580"/>
-                <w:tab w:val="left" w:pos="5496"/>
-                <w:tab w:val="left" w:pos="6412"/>
-                <w:tab w:val="left" w:pos="7328"/>
-                <w:tab w:val="left" w:pos="8244"/>
-                <w:tab w:val="left" w:pos="9160"/>
-                <w:tab w:val="left" w:pos="10076"/>
-                <w:tab w:val="left" w:pos="10992"/>
-                <w:tab w:val="left" w:pos="11908"/>
-                <w:tab w:val="left" w:pos="12824"/>
-                <w:tab w:val="left" w:pos="13740"/>
-                <w:tab w:val="left" w:pos="14656"/>
-              </w:tabs>
-              <w:rPr>
-                <w:rFonts w:ascii="Segoe UI" w:eastAsia="Times New Roman" w:hAnsi="Segoe UI" w:cs="Segoe UI"/>
-                <w:sz w:val="26"/>
-                <w:szCs w:val="26"/>
-              </w:rPr>
-            </w:pPr>
-            <w:r>
-              <w:rPr>
-                <w:rFonts w:ascii="Segoe UI" w:eastAsia="Times New Roman" w:hAnsi="Segoe UI" w:cs="Segoe UI"/>
-                <w:sz w:val="26"/>
-                <w:szCs w:val="26"/>
-              </w:rPr>
-              <w:t>{</w:t>
-            </w:r>
-          </w:p>
-          <w:p>
-            <w:pPr>
-              <w:tabs>
-                <w:tab w:val="left" w:pos="916"/>
-                <w:tab w:val="left" w:pos="1832"/>
-                <w:tab w:val="left" w:pos="2748"/>
-                <w:tab w:val="left" w:pos="3664"/>
-                <w:tab w:val="left" w:pos="4580"/>
-                <w:tab w:val="left" w:pos="5496"/>
-                <w:tab w:val="left" w:pos="6412"/>
-                <w:tab w:val="left" w:pos="7328"/>
-                <w:tab w:val="left" w:pos="8244"/>
-                <w:tab w:val="left" w:pos="9160"/>
-                <w:tab w:val="left" w:pos="10076"/>
-                <w:tab w:val="left" w:pos="10992"/>
-                <w:tab w:val="left" w:pos="11908"/>
-                <w:tab w:val="left" w:pos="12824"/>
-                <w:tab w:val="left" w:pos="13740"/>
-                <w:tab w:val="left" w:pos="14656"/>
-              </w:tabs>
-              <w:rPr>
-                <w:rFonts w:ascii="Segoe UI" w:eastAsia="Times New Roman" w:hAnsi="Segoe UI" w:cs="Segoe UI"/>
-                <w:sz w:val="26"/>
-                <w:szCs w:val="26"/>
-              </w:rPr>
-            </w:pPr>
-            <w:r>
-              <w:rPr>
-                <w:rFonts w:ascii="Segoe UI" w:eastAsia="Times New Roman" w:hAnsi="Segoe UI" w:cs="Segoe UI"/>
-                <w:sz w:val="26"/>
-                <w:szCs w:val="26"/>
-              </w:rPr>
-              <w:t xml:space="preserve">  "success": </w:t>
-            </w:r>
-            <w:r>
-              <w:rPr>
-                <w:rFonts w:ascii="Segoe UI" w:eastAsia="Times New Roman" w:hAnsi="Segoe UI" w:cs="Segoe UI"/>
-                <w:sz w:val="26"/>
-                <w:szCs w:val="26"/>
-              </w:rPr>
-              <w:t>false</w:t>
-            </w:r>
-          </w:p>
-          <w:p>
-            <w:pPr>
-              <w:tabs>
-                <w:tab w:val="left" w:pos="916"/>
-                <w:tab w:val="left" w:pos="1832"/>
-                <w:tab w:val="left" w:pos="2748"/>
-                <w:tab w:val="left" w:pos="3664"/>
-                <w:tab w:val="left" w:pos="4580"/>
-                <w:tab w:val="left" w:pos="5496"/>
-                <w:tab w:val="left" w:pos="6412"/>
-                <w:tab w:val="left" w:pos="7328"/>
-                <w:tab w:val="left" w:pos="8244"/>
-                <w:tab w:val="left" w:pos="9160"/>
-                <w:tab w:val="left" w:pos="10076"/>
-                <w:tab w:val="left" w:pos="10992"/>
-                <w:tab w:val="left" w:pos="11908"/>
-                <w:tab w:val="left" w:pos="12824"/>
-                <w:tab w:val="left" w:pos="13740"/>
-                <w:tab w:val="left" w:pos="14656"/>
-              </w:tabs>
-              <w:rPr>
-                <w:rFonts w:ascii="Segoe UI" w:eastAsia="Times New Roman" w:hAnsi="Segoe UI" w:cs="Segoe UI"/>
-                <w:sz w:val="26"/>
-                <w:szCs w:val="26"/>
-              </w:rPr>
-            </w:pPr>
-            <w:r>
-              <w:rPr>
-                <w:rFonts w:ascii="Segoe UI" w:eastAsia="Times New Roman" w:hAnsi="Segoe UI" w:cs="Segoe UI"/>
-                <w:sz w:val="26"/>
-                <w:szCs w:val="26"/>
-              </w:rPr>
-              <w:t>}</w:t>
-            </w:r>
-          </w:p>
-        </w:tc>
-      </w:tr>
-    </w:tbl>
-    <w:p>
-      <w:pPr>
         <w:rPr>
           <w:rFonts w:ascii="Segoe UI" w:hAnsi="Segoe UI" w:cs="Segoe UI"/>
           <w:b/>
@@ -9665,6 +8646,7 @@
                 <w:sz w:val="26"/>
                 <w:szCs w:val="26"/>
               </w:rPr>
+              <w:lastRenderedPageBreak/>
               <w:t>c</w:t>
             </w:r>
             <w:r>
@@ -11163,6 +10145,118 @@
       </w:pPr>
     </w:lvl>
   </w:abstractNum>
+  <w:abstractNum w:abstractNumId="8" w15:restartNumberingAfterBreak="0">
+    <w:nsid w:val="70180DC8"/>
+    <w:multiLevelType w:val="hybridMultilevel"/>
+    <w:tmpl w:val="5AACE1AE"/>
+    <w:lvl w:ilvl="0" w:tplc="DE18D126">
+      <w:numFmt w:val="bullet"/>
+      <w:lvlText w:val="-"/>
+      <w:lvlJc w:val="left"/>
+      <w:pPr>
+        <w:ind w:left="720" w:hanging="360"/>
+      </w:pPr>
+      <w:rPr>
+        <w:rFonts w:ascii="Arial" w:eastAsiaTheme="minorEastAsia" w:hAnsi="Arial" w:cs="Arial" w:hint="default"/>
+      </w:rPr>
+    </w:lvl>
+    <w:lvl w:ilvl="1" w:tplc="04090003" w:tentative="1">
+      <w:start w:val="1"/>
+      <w:numFmt w:val="bullet"/>
+      <w:lvlText w:val="o"/>
+      <w:lvlJc w:val="left"/>
+      <w:pPr>
+        <w:ind w:left="1440" w:hanging="360"/>
+      </w:pPr>
+      <w:rPr>
+        <w:rFonts w:ascii="Courier New" w:hAnsi="Courier New" w:cs="Courier New" w:hint="default"/>
+      </w:rPr>
+    </w:lvl>
+    <w:lvl w:ilvl="2" w:tplc="04090005" w:tentative="1">
+      <w:start w:val="1"/>
+      <w:numFmt w:val="bullet"/>
+      <w:lvlText w:val=""/>
+      <w:lvlJc w:val="left"/>
+      <w:pPr>
+        <w:ind w:left="2160" w:hanging="360"/>
+      </w:pPr>
+      <w:rPr>
+        <w:rFonts w:ascii="Wingdings" w:hAnsi="Wingdings" w:hint="default"/>
+      </w:rPr>
+    </w:lvl>
+    <w:lvl w:ilvl="3" w:tplc="04090001" w:tentative="1">
+      <w:start w:val="1"/>
+      <w:numFmt w:val="bullet"/>
+      <w:lvlText w:val=""/>
+      <w:lvlJc w:val="left"/>
+      <w:pPr>
+        <w:ind w:left="2880" w:hanging="360"/>
+      </w:pPr>
+      <w:rPr>
+        <w:rFonts w:ascii="Symbol" w:hAnsi="Symbol" w:hint="default"/>
+      </w:rPr>
+    </w:lvl>
+    <w:lvl w:ilvl="4" w:tplc="04090003" w:tentative="1">
+      <w:start w:val="1"/>
+      <w:numFmt w:val="bullet"/>
+      <w:lvlText w:val="o"/>
+      <w:lvlJc w:val="left"/>
+      <w:pPr>
+        <w:ind w:left="3600" w:hanging="360"/>
+      </w:pPr>
+      <w:rPr>
+        <w:rFonts w:ascii="Courier New" w:hAnsi="Courier New" w:cs="Courier New" w:hint="default"/>
+      </w:rPr>
+    </w:lvl>
+    <w:lvl w:ilvl="5" w:tplc="04090005" w:tentative="1">
+      <w:start w:val="1"/>
+      <w:numFmt w:val="bullet"/>
+      <w:lvlText w:val=""/>
+      <w:lvlJc w:val="left"/>
+      <w:pPr>
+        <w:ind w:left="4320" w:hanging="360"/>
+      </w:pPr>
+      <w:rPr>
+        <w:rFonts w:ascii="Wingdings" w:hAnsi="Wingdings" w:hint="default"/>
+      </w:rPr>
+    </w:lvl>
+    <w:lvl w:ilvl="6" w:tplc="04090001" w:tentative="1">
+      <w:start w:val="1"/>
+      <w:numFmt w:val="bullet"/>
+      <w:lvlText w:val=""/>
+      <w:lvlJc w:val="left"/>
+      <w:pPr>
+        <w:ind w:left="5040" w:hanging="360"/>
+      </w:pPr>
+      <w:rPr>
+        <w:rFonts w:ascii="Symbol" w:hAnsi="Symbol" w:hint="default"/>
+      </w:rPr>
+    </w:lvl>
+    <w:lvl w:ilvl="7" w:tplc="04090003" w:tentative="1">
+      <w:start w:val="1"/>
+      <w:numFmt w:val="bullet"/>
+      <w:lvlText w:val="o"/>
+      <w:lvlJc w:val="left"/>
+      <w:pPr>
+        <w:ind w:left="5760" w:hanging="360"/>
+      </w:pPr>
+      <w:rPr>
+        <w:rFonts w:ascii="Courier New" w:hAnsi="Courier New" w:cs="Courier New" w:hint="default"/>
+      </w:rPr>
+    </w:lvl>
+    <w:lvl w:ilvl="8" w:tplc="04090005" w:tentative="1">
+      <w:start w:val="1"/>
+      <w:numFmt w:val="bullet"/>
+      <w:lvlText w:val=""/>
+      <w:lvlJc w:val="left"/>
+      <w:pPr>
+        <w:ind w:left="6480" w:hanging="360"/>
+      </w:pPr>
+      <w:rPr>
+        <w:rFonts w:ascii="Wingdings" w:hAnsi="Wingdings" w:hint="default"/>
+      </w:rPr>
+    </w:lvl>
+  </w:abstractNum>
   <w:num w:numId="1">
     <w:abstractNumId w:val="7"/>
   </w:num>
@@ -11189,6 +10283,9 @@
   </w:num>
   <w:num w:numId="9">
     <w:abstractNumId w:val="1"/>
+  </w:num>
+  <w:num w:numId="10">
+    <w:abstractNumId w:val="8"/>
   </w:num>
 </w:numbering>
 </file>
@@ -12558,7 +11655,7 @@
 </file>
 
 <file path=customXml/itemProps1.xml><?xml version="1.0" encoding="utf-8"?>
-<ds:datastoreItem xmlns:ds="http://schemas.openxmlformats.org/officeDocument/2006/customXml" ds:itemID="{4EC9630D-913F-4C1D-84F8-B965C4968D78}">
+<ds:datastoreItem xmlns:ds="http://schemas.openxmlformats.org/officeDocument/2006/customXml" ds:itemID="{C90998DA-222A-4BC7-A035-97BEABB68725}">
   <ds:schemaRefs>
     <ds:schemaRef ds:uri="http://schemas.openxmlformats.org/officeDocument/2006/bibliography"/>
   </ds:schemaRefs>

</xml_diff>